<commit_message>
doc word a jour
</commit_message>
<xml_diff>
--- a/ReseauAdmission.docx
+++ b/ReseauAdmission.docx
@@ -105,9 +105,6 @@
                                   </w:rPr>
                                   <w:alias w:val="Titre"/>
                                   <w:id w:val="103676091"/>
-                                  <w:placeholder>
-                                    <w:docPart w:val="95EDE8997AED4EADBB667BC4EC05E757"/>
-                                  </w:placeholder>
                                   <w:dataBinding w:prefixMappings="xmlns:ns0='http://schemas.openxmlformats.org/package/2006/metadata/core-properties' xmlns:ns1='http://purl.org/dc/elements/1.1/'" w:xpath="/ns0:coreProperties[1]/ns1:title[1]" w:storeItemID="{6C3C8BC8-F283-45AE-878A-BAB7291924A1}"/>
                                   <w:text/>
                                 </w:sdtPr>
@@ -169,9 +166,6 @@
                             </w:rPr>
                             <w:alias w:val="Titre"/>
                             <w:id w:val="103676091"/>
-                            <w:placeholder>
-                              <w:docPart w:val="95EDE8997AED4EADBB667BC4EC05E757"/>
-                            </w:placeholder>
                             <w:dataBinding w:prefixMappings="xmlns:ns0='http://schemas.openxmlformats.org/package/2006/metadata/core-properties' xmlns:ns1='http://purl.org/dc/elements/1.1/'" w:xpath="/ns0:coreProperties[1]/ns1:title[1]" w:storeItemID="{6C3C8BC8-F283-45AE-878A-BAB7291924A1}"/>
                             <w:text/>
                           </w:sdtPr>
@@ -965,7 +959,6 @@
             </w:tabs>
             <w:rPr>
               <w:noProof/>
-              <w:sz w:val="24"/>
             </w:rPr>
           </w:pPr>
           <w:r>
@@ -977,12 +970,11 @@
           <w:r>
             <w:fldChar w:fldCharType="separate"/>
           </w:r>
-          <w:hyperlink w:anchor="_Toc417317061" w:history="1">
+          <w:hyperlink w:anchor="_Toc417470379" w:history="1">
             <w:r>
               <w:rPr>
                 <w:rStyle w:val="Lienhypertexte"/>
                 <w:noProof/>
-                <w:sz w:val="24"/>
               </w:rPr>
               <w:t>Introduction</w:t>
             </w:r>
@@ -990,7 +982,6 @@
               <w:rPr>
                 <w:noProof/>
                 <w:webHidden/>
-                <w:sz w:val="24"/>
               </w:rPr>
               <w:tab/>
             </w:r>
@@ -998,7 +989,6 @@
               <w:rPr>
                 <w:noProof/>
                 <w:webHidden/>
-                <w:sz w:val="24"/>
               </w:rPr>
               <w:fldChar w:fldCharType="begin"/>
             </w:r>
@@ -1006,22 +996,19 @@
               <w:rPr>
                 <w:noProof/>
                 <w:webHidden/>
-                <w:sz w:val="24"/>
-              </w:rPr>
-              <w:instrText xml:space="preserve"> PAGEREF _Toc417317061 \h </w:instrText>
+              </w:rPr>
+              <w:instrText xml:space="preserve"> PAGEREF _Toc417470379 \h </w:instrText>
             </w:r>
             <w:r>
               <w:rPr>
                 <w:noProof/>
                 <w:webHidden/>
-                <w:sz w:val="24"/>
               </w:rPr>
             </w:r>
             <w:r>
               <w:rPr>
                 <w:noProof/>
                 <w:webHidden/>
-                <w:sz w:val="24"/>
               </w:rPr>
               <w:fldChar w:fldCharType="separate"/>
             </w:r>
@@ -1029,7 +1016,6 @@
               <w:rPr>
                 <w:noProof/>
                 <w:webHidden/>
-                <w:sz w:val="24"/>
               </w:rPr>
               <w:t>3</w:t>
             </w:r>
@@ -1037,7 +1023,6 @@
               <w:rPr>
                 <w:noProof/>
                 <w:webHidden/>
-                <w:sz w:val="24"/>
               </w:rPr>
               <w:fldChar w:fldCharType="end"/>
             </w:r>
@@ -1051,15 +1036,13 @@
             </w:tabs>
             <w:rPr>
               <w:noProof/>
-              <w:sz w:val="24"/>
             </w:rPr>
           </w:pPr>
-          <w:hyperlink w:anchor="_Toc417317062" w:history="1">
+          <w:hyperlink w:anchor="_Toc417470380" w:history="1">
             <w:r>
               <w:rPr>
                 <w:rStyle w:val="Lienhypertexte"/>
                 <w:noProof/>
-                <w:sz w:val="24"/>
               </w:rPr>
               <w:t>Description</w:t>
             </w:r>
@@ -1067,7 +1050,6 @@
               <w:rPr>
                 <w:noProof/>
                 <w:webHidden/>
-                <w:sz w:val="24"/>
               </w:rPr>
               <w:tab/>
             </w:r>
@@ -1075,7 +1057,6 @@
               <w:rPr>
                 <w:noProof/>
                 <w:webHidden/>
-                <w:sz w:val="24"/>
               </w:rPr>
               <w:fldChar w:fldCharType="begin"/>
             </w:r>
@@ -1083,22 +1064,19 @@
               <w:rPr>
                 <w:noProof/>
                 <w:webHidden/>
-                <w:sz w:val="24"/>
-              </w:rPr>
-              <w:instrText xml:space="preserve"> PAGEREF _Toc417317062 \h </w:instrText>
+              </w:rPr>
+              <w:instrText xml:space="preserve"> PAGEREF _Toc417470380 \h </w:instrText>
             </w:r>
             <w:r>
               <w:rPr>
                 <w:noProof/>
                 <w:webHidden/>
-                <w:sz w:val="24"/>
               </w:rPr>
             </w:r>
             <w:r>
               <w:rPr>
                 <w:noProof/>
                 <w:webHidden/>
-                <w:sz w:val="24"/>
               </w:rPr>
               <w:fldChar w:fldCharType="separate"/>
             </w:r>
@@ -1106,7 +1084,6 @@
               <w:rPr>
                 <w:noProof/>
                 <w:webHidden/>
-                <w:sz w:val="24"/>
               </w:rPr>
               <w:t>3</w:t>
             </w:r>
@@ -1114,7 +1091,6 @@
               <w:rPr>
                 <w:noProof/>
                 <w:webHidden/>
-                <w:sz w:val="24"/>
               </w:rPr>
               <w:fldChar w:fldCharType="end"/>
             </w:r>
@@ -1128,15 +1104,13 @@
             </w:tabs>
             <w:rPr>
               <w:noProof/>
-              <w:sz w:val="24"/>
             </w:rPr>
           </w:pPr>
-          <w:hyperlink w:anchor="_Toc417317063" w:history="1">
+          <w:hyperlink w:anchor="_Toc417470381" w:history="1">
             <w:r>
               <w:rPr>
                 <w:rStyle w:val="Lienhypertexte"/>
                 <w:noProof/>
-                <w:sz w:val="24"/>
               </w:rPr>
               <w:t>Objectifs</w:t>
             </w:r>
@@ -1144,7 +1118,6 @@
               <w:rPr>
                 <w:noProof/>
                 <w:webHidden/>
-                <w:sz w:val="24"/>
               </w:rPr>
               <w:tab/>
             </w:r>
@@ -1152,7 +1125,6 @@
               <w:rPr>
                 <w:noProof/>
                 <w:webHidden/>
-                <w:sz w:val="24"/>
               </w:rPr>
               <w:fldChar w:fldCharType="begin"/>
             </w:r>
@@ -1160,22 +1132,19 @@
               <w:rPr>
                 <w:noProof/>
                 <w:webHidden/>
-                <w:sz w:val="24"/>
-              </w:rPr>
-              <w:instrText xml:space="preserve"> PAGEREF _Toc417317063 \h </w:instrText>
+              </w:rPr>
+              <w:instrText xml:space="preserve"> PAGEREF _Toc417470381 \h </w:instrText>
             </w:r>
             <w:r>
               <w:rPr>
                 <w:noProof/>
                 <w:webHidden/>
-                <w:sz w:val="24"/>
               </w:rPr>
             </w:r>
             <w:r>
               <w:rPr>
                 <w:noProof/>
                 <w:webHidden/>
-                <w:sz w:val="24"/>
               </w:rPr>
               <w:fldChar w:fldCharType="separate"/>
             </w:r>
@@ -1183,7 +1152,6 @@
               <w:rPr>
                 <w:noProof/>
                 <w:webHidden/>
-                <w:sz w:val="24"/>
               </w:rPr>
               <w:t>3</w:t>
             </w:r>
@@ -1191,7 +1159,6 @@
               <w:rPr>
                 <w:noProof/>
                 <w:webHidden/>
-                <w:sz w:val="24"/>
               </w:rPr>
               <w:fldChar w:fldCharType="end"/>
             </w:r>
@@ -1205,15 +1172,13 @@
             </w:tabs>
             <w:rPr>
               <w:noProof/>
-              <w:sz w:val="24"/>
             </w:rPr>
           </w:pPr>
-          <w:hyperlink w:anchor="_Toc417317064" w:history="1">
+          <w:hyperlink w:anchor="_Toc417470382" w:history="1">
             <w:r>
               <w:rPr>
                 <w:rStyle w:val="Lienhypertexte"/>
                 <w:noProof/>
-                <w:sz w:val="24"/>
               </w:rPr>
               <w:t>Backlog du produit</w:t>
             </w:r>
@@ -1221,7 +1186,6 @@
               <w:rPr>
                 <w:noProof/>
                 <w:webHidden/>
-                <w:sz w:val="24"/>
               </w:rPr>
               <w:tab/>
             </w:r>
@@ -1229,7 +1193,6 @@
               <w:rPr>
                 <w:noProof/>
                 <w:webHidden/>
-                <w:sz w:val="24"/>
               </w:rPr>
               <w:fldChar w:fldCharType="begin"/>
             </w:r>
@@ -1237,22 +1200,19 @@
               <w:rPr>
                 <w:noProof/>
                 <w:webHidden/>
-                <w:sz w:val="24"/>
-              </w:rPr>
-              <w:instrText xml:space="preserve"> PAGEREF _Toc417317064 \h </w:instrText>
+              </w:rPr>
+              <w:instrText xml:space="preserve"> PAGEREF _Toc417470382 \h </w:instrText>
             </w:r>
             <w:r>
               <w:rPr>
                 <w:noProof/>
                 <w:webHidden/>
-                <w:sz w:val="24"/>
               </w:rPr>
             </w:r>
             <w:r>
               <w:rPr>
                 <w:noProof/>
                 <w:webHidden/>
-                <w:sz w:val="24"/>
               </w:rPr>
               <w:fldChar w:fldCharType="separate"/>
             </w:r>
@@ -1260,15 +1220,13 @@
               <w:rPr>
                 <w:noProof/>
                 <w:webHidden/>
-                <w:sz w:val="24"/>
-              </w:rPr>
-              <w:t>3</w:t>
+              </w:rPr>
+              <w:t>4</w:t>
             </w:r>
             <w:r>
               <w:rPr>
                 <w:noProof/>
                 <w:webHidden/>
-                <w:sz w:val="24"/>
               </w:rPr>
               <w:fldChar w:fldCharType="end"/>
             </w:r>
@@ -1282,15 +1240,13 @@
             </w:tabs>
             <w:rPr>
               <w:noProof/>
-              <w:sz w:val="24"/>
             </w:rPr>
           </w:pPr>
-          <w:hyperlink w:anchor="_Toc417317065" w:history="1">
+          <w:hyperlink w:anchor="_Toc417470383" w:history="1">
             <w:r>
               <w:rPr>
                 <w:rStyle w:val="Lienhypertexte"/>
                 <w:noProof/>
-                <w:sz w:val="24"/>
               </w:rPr>
               <w:t>Planification des sprints</w:t>
             </w:r>
@@ -1298,7 +1254,6 @@
               <w:rPr>
                 <w:noProof/>
                 <w:webHidden/>
-                <w:sz w:val="24"/>
               </w:rPr>
               <w:tab/>
             </w:r>
@@ -1306,7 +1261,6 @@
               <w:rPr>
                 <w:noProof/>
                 <w:webHidden/>
-                <w:sz w:val="24"/>
               </w:rPr>
               <w:fldChar w:fldCharType="begin"/>
             </w:r>
@@ -1314,22 +1268,19 @@
               <w:rPr>
                 <w:noProof/>
                 <w:webHidden/>
-                <w:sz w:val="24"/>
-              </w:rPr>
-              <w:instrText xml:space="preserve"> PAGEREF _Toc417317065 \h </w:instrText>
+              </w:rPr>
+              <w:instrText xml:space="preserve"> PAGEREF _Toc417470383 \h </w:instrText>
             </w:r>
             <w:r>
               <w:rPr>
                 <w:noProof/>
                 <w:webHidden/>
-                <w:sz w:val="24"/>
               </w:rPr>
             </w:r>
             <w:r>
               <w:rPr>
                 <w:noProof/>
                 <w:webHidden/>
-                <w:sz w:val="24"/>
               </w:rPr>
               <w:fldChar w:fldCharType="separate"/>
             </w:r>
@@ -1337,15 +1288,13 @@
               <w:rPr>
                 <w:noProof/>
                 <w:webHidden/>
-                <w:sz w:val="24"/>
-              </w:rPr>
-              <w:t>3</w:t>
+              </w:rPr>
+              <w:t>5</w:t>
             </w:r>
             <w:r>
               <w:rPr>
                 <w:noProof/>
                 <w:webHidden/>
-                <w:sz w:val="24"/>
               </w:rPr>
               <w:fldChar w:fldCharType="end"/>
             </w:r>
@@ -1359,15 +1308,13 @@
             </w:tabs>
             <w:rPr>
               <w:noProof/>
-              <w:sz w:val="24"/>
             </w:rPr>
           </w:pPr>
-          <w:hyperlink w:anchor="_Toc417317066" w:history="1">
+          <w:hyperlink w:anchor="_Toc417470384" w:history="1">
             <w:r>
               <w:rPr>
                 <w:rStyle w:val="Lienhypertexte"/>
                 <w:noProof/>
-                <w:sz w:val="24"/>
               </w:rPr>
               <w:t>Planification du premier sprint</w:t>
             </w:r>
@@ -1375,7 +1322,6 @@
               <w:rPr>
                 <w:noProof/>
                 <w:webHidden/>
-                <w:sz w:val="24"/>
               </w:rPr>
               <w:tab/>
             </w:r>
@@ -1383,7 +1329,6 @@
               <w:rPr>
                 <w:noProof/>
                 <w:webHidden/>
-                <w:sz w:val="24"/>
               </w:rPr>
               <w:fldChar w:fldCharType="begin"/>
             </w:r>
@@ -1391,22 +1336,19 @@
               <w:rPr>
                 <w:noProof/>
                 <w:webHidden/>
-                <w:sz w:val="24"/>
-              </w:rPr>
-              <w:instrText xml:space="preserve"> PAGEREF _Toc417317066 \h </w:instrText>
+              </w:rPr>
+              <w:instrText xml:space="preserve"> PAGEREF _Toc417470384 \h </w:instrText>
             </w:r>
             <w:r>
               <w:rPr>
                 <w:noProof/>
                 <w:webHidden/>
-                <w:sz w:val="24"/>
               </w:rPr>
             </w:r>
             <w:r>
               <w:rPr>
                 <w:noProof/>
                 <w:webHidden/>
-                <w:sz w:val="24"/>
               </w:rPr>
               <w:fldChar w:fldCharType="separate"/>
             </w:r>
@@ -1414,15 +1356,13 @@
               <w:rPr>
                 <w:noProof/>
                 <w:webHidden/>
-                <w:sz w:val="24"/>
-              </w:rPr>
-              <w:t>3</w:t>
+              </w:rPr>
+              <w:t>5</w:t>
             </w:r>
             <w:r>
               <w:rPr>
                 <w:noProof/>
                 <w:webHidden/>
-                <w:sz w:val="24"/>
               </w:rPr>
               <w:fldChar w:fldCharType="end"/>
             </w:r>
@@ -1436,15 +1376,13 @@
             </w:tabs>
             <w:rPr>
               <w:noProof/>
-              <w:sz w:val="24"/>
             </w:rPr>
           </w:pPr>
-          <w:hyperlink w:anchor="_Toc417317067" w:history="1">
+          <w:hyperlink w:anchor="_Toc417470385" w:history="1">
             <w:r>
               <w:rPr>
                 <w:rStyle w:val="Lienhypertexte"/>
                 <w:noProof/>
-                <w:sz w:val="24"/>
               </w:rPr>
               <w:t>Base de données</w:t>
             </w:r>
@@ -1452,7 +1390,6 @@
               <w:rPr>
                 <w:noProof/>
                 <w:webHidden/>
-                <w:sz w:val="24"/>
               </w:rPr>
               <w:tab/>
             </w:r>
@@ -1460,7 +1397,6 @@
               <w:rPr>
                 <w:noProof/>
                 <w:webHidden/>
-                <w:sz w:val="24"/>
               </w:rPr>
               <w:fldChar w:fldCharType="begin"/>
             </w:r>
@@ -1468,22 +1404,19 @@
               <w:rPr>
                 <w:noProof/>
                 <w:webHidden/>
-                <w:sz w:val="24"/>
-              </w:rPr>
-              <w:instrText xml:space="preserve"> PAGEREF _Toc417317067 \h </w:instrText>
+              </w:rPr>
+              <w:instrText xml:space="preserve"> PAGEREF _Toc417470385 \h </w:instrText>
             </w:r>
             <w:r>
               <w:rPr>
                 <w:noProof/>
                 <w:webHidden/>
-                <w:sz w:val="24"/>
               </w:rPr>
             </w:r>
             <w:r>
               <w:rPr>
                 <w:noProof/>
                 <w:webHidden/>
-                <w:sz w:val="24"/>
               </w:rPr>
               <w:fldChar w:fldCharType="separate"/>
             </w:r>
@@ -1491,15 +1424,13 @@
               <w:rPr>
                 <w:noProof/>
                 <w:webHidden/>
-                <w:sz w:val="24"/>
-              </w:rPr>
-              <w:t>3</w:t>
+              </w:rPr>
+              <w:t>6</w:t>
             </w:r>
             <w:r>
               <w:rPr>
                 <w:noProof/>
                 <w:webHidden/>
-                <w:sz w:val="24"/>
               </w:rPr>
               <w:fldChar w:fldCharType="end"/>
             </w:r>
@@ -1513,15 +1444,13 @@
             </w:tabs>
             <w:rPr>
               <w:noProof/>
-              <w:sz w:val="24"/>
             </w:rPr>
           </w:pPr>
-          <w:hyperlink w:anchor="_Toc417317068" w:history="1">
+          <w:hyperlink w:anchor="_Toc417470386" w:history="1">
             <w:r>
               <w:rPr>
                 <w:rStyle w:val="Lienhypertexte"/>
                 <w:noProof/>
-                <w:sz w:val="24"/>
               </w:rPr>
               <w:t>Dictionnaire de données</w:t>
             </w:r>
@@ -1529,7 +1458,6 @@
               <w:rPr>
                 <w:noProof/>
                 <w:webHidden/>
-                <w:sz w:val="24"/>
               </w:rPr>
               <w:tab/>
             </w:r>
@@ -1537,7 +1465,6 @@
               <w:rPr>
                 <w:noProof/>
                 <w:webHidden/>
-                <w:sz w:val="24"/>
               </w:rPr>
               <w:fldChar w:fldCharType="begin"/>
             </w:r>
@@ -1545,22 +1472,19 @@
               <w:rPr>
                 <w:noProof/>
                 <w:webHidden/>
-                <w:sz w:val="24"/>
-              </w:rPr>
-              <w:instrText xml:space="preserve"> PAGEREF _Toc417317068 \h </w:instrText>
+              </w:rPr>
+              <w:instrText xml:space="preserve"> PAGEREF _Toc417470386 \h </w:instrText>
             </w:r>
             <w:r>
               <w:rPr>
                 <w:noProof/>
                 <w:webHidden/>
-                <w:sz w:val="24"/>
               </w:rPr>
             </w:r>
             <w:r>
               <w:rPr>
                 <w:noProof/>
                 <w:webHidden/>
-                <w:sz w:val="24"/>
               </w:rPr>
               <w:fldChar w:fldCharType="separate"/>
             </w:r>
@@ -1568,15 +1492,13 @@
               <w:rPr>
                 <w:noProof/>
                 <w:webHidden/>
-                <w:sz w:val="24"/>
-              </w:rPr>
-              <w:t>3</w:t>
+              </w:rPr>
+              <w:t>6</w:t>
             </w:r>
             <w:r>
               <w:rPr>
                 <w:noProof/>
                 <w:webHidden/>
-                <w:sz w:val="24"/>
               </w:rPr>
               <w:fldChar w:fldCharType="end"/>
             </w:r>
@@ -1590,15 +1512,13 @@
             </w:tabs>
             <w:rPr>
               <w:noProof/>
-              <w:sz w:val="24"/>
             </w:rPr>
           </w:pPr>
-          <w:hyperlink w:anchor="_Toc417317069" w:history="1">
+          <w:hyperlink w:anchor="_Toc417470387" w:history="1">
             <w:r>
               <w:rPr>
                 <w:rStyle w:val="Lienhypertexte"/>
                 <w:noProof/>
-                <w:sz w:val="24"/>
               </w:rPr>
               <w:t>Règles de gestions, de calculs et d’intégrités</w:t>
             </w:r>
@@ -1606,7 +1526,6 @@
               <w:rPr>
                 <w:noProof/>
                 <w:webHidden/>
-                <w:sz w:val="24"/>
               </w:rPr>
               <w:tab/>
             </w:r>
@@ -1614,7 +1533,6 @@
               <w:rPr>
                 <w:noProof/>
                 <w:webHidden/>
-                <w:sz w:val="24"/>
               </w:rPr>
               <w:fldChar w:fldCharType="begin"/>
             </w:r>
@@ -1622,22 +1540,19 @@
               <w:rPr>
                 <w:noProof/>
                 <w:webHidden/>
-                <w:sz w:val="24"/>
-              </w:rPr>
-              <w:instrText xml:space="preserve"> PAGEREF _Toc417317069 \h </w:instrText>
+              </w:rPr>
+              <w:instrText xml:space="preserve"> PAGEREF _Toc417470387 \h </w:instrText>
             </w:r>
             <w:r>
               <w:rPr>
                 <w:noProof/>
                 <w:webHidden/>
-                <w:sz w:val="24"/>
               </w:rPr>
             </w:r>
             <w:r>
               <w:rPr>
                 <w:noProof/>
                 <w:webHidden/>
-                <w:sz w:val="24"/>
               </w:rPr>
               <w:fldChar w:fldCharType="separate"/>
             </w:r>
@@ -1645,15 +1560,13 @@
               <w:rPr>
                 <w:noProof/>
                 <w:webHidden/>
-                <w:sz w:val="24"/>
-              </w:rPr>
-              <w:t>3</w:t>
+              </w:rPr>
+              <w:t>8</w:t>
             </w:r>
             <w:r>
               <w:rPr>
                 <w:noProof/>
                 <w:webHidden/>
-                <w:sz w:val="24"/>
               </w:rPr>
               <w:fldChar w:fldCharType="end"/>
             </w:r>
@@ -1667,23 +1580,20 @@
             </w:tabs>
             <w:rPr>
               <w:noProof/>
-              <w:sz w:val="24"/>
             </w:rPr>
           </w:pPr>
-          <w:hyperlink w:anchor="_Toc417317070" w:history="1">
+          <w:hyperlink w:anchor="_Toc417470388" w:history="1">
             <w:r>
               <w:rPr>
                 <w:rStyle w:val="Lienhypertexte"/>
                 <w:noProof/>
-                <w:sz w:val="24"/>
-              </w:rPr>
-              <w:t>Modèle relationnel</w:t>
+              </w:rPr>
+              <w:t>Validation de la base de données</w:t>
             </w:r>
             <w:r>
               <w:rPr>
                 <w:noProof/>
                 <w:webHidden/>
-                <w:sz w:val="24"/>
               </w:rPr>
               <w:tab/>
             </w:r>
@@ -1691,7 +1601,6 @@
               <w:rPr>
                 <w:noProof/>
                 <w:webHidden/>
-                <w:sz w:val="24"/>
               </w:rPr>
               <w:fldChar w:fldCharType="begin"/>
             </w:r>
@@ -1699,22 +1608,19 @@
               <w:rPr>
                 <w:noProof/>
                 <w:webHidden/>
-                <w:sz w:val="24"/>
-              </w:rPr>
-              <w:instrText xml:space="preserve"> PAGEREF _Toc417317070 \h </w:instrText>
+              </w:rPr>
+              <w:instrText xml:space="preserve"> PAGEREF _Toc417470388 \h </w:instrText>
             </w:r>
             <w:r>
               <w:rPr>
                 <w:noProof/>
                 <w:webHidden/>
-                <w:sz w:val="24"/>
               </w:rPr>
             </w:r>
             <w:r>
               <w:rPr>
                 <w:noProof/>
                 <w:webHidden/>
-                <w:sz w:val="24"/>
               </w:rPr>
               <w:fldChar w:fldCharType="separate"/>
             </w:r>
@@ -1722,15 +1628,13 @@
               <w:rPr>
                 <w:noProof/>
                 <w:webHidden/>
-                <w:sz w:val="24"/>
-              </w:rPr>
-              <w:t>3</w:t>
+              </w:rPr>
+              <w:t>8</w:t>
             </w:r>
             <w:r>
               <w:rPr>
                 <w:noProof/>
                 <w:webHidden/>
-                <w:sz w:val="24"/>
               </w:rPr>
               <w:fldChar w:fldCharType="end"/>
             </w:r>
@@ -1744,23 +1648,20 @@
             </w:tabs>
             <w:rPr>
               <w:noProof/>
-              <w:sz w:val="24"/>
             </w:rPr>
           </w:pPr>
-          <w:hyperlink w:anchor="_Toc417317071" w:history="1">
+          <w:hyperlink w:anchor="_Toc417470389" w:history="1">
             <w:r>
               <w:rPr>
                 <w:rStyle w:val="Lienhypertexte"/>
                 <w:noProof/>
-                <w:sz w:val="24"/>
-              </w:rPr>
-              <w:t>Validation de la base de données</w:t>
+              </w:rPr>
+              <w:t>Modèle relationnel</w:t>
             </w:r>
             <w:r>
               <w:rPr>
                 <w:noProof/>
                 <w:webHidden/>
-                <w:sz w:val="24"/>
               </w:rPr>
               <w:tab/>
             </w:r>
@@ -1768,7 +1669,6 @@
               <w:rPr>
                 <w:noProof/>
                 <w:webHidden/>
-                <w:sz w:val="24"/>
               </w:rPr>
               <w:fldChar w:fldCharType="begin"/>
             </w:r>
@@ -1776,22 +1676,19 @@
               <w:rPr>
                 <w:noProof/>
                 <w:webHidden/>
-                <w:sz w:val="24"/>
-              </w:rPr>
-              <w:instrText xml:space="preserve"> PAGEREF _Toc417317071 \h </w:instrText>
+              </w:rPr>
+              <w:instrText xml:space="preserve"> PAGEREF _Toc417470389 \h </w:instrText>
             </w:r>
             <w:r>
               <w:rPr>
                 <w:noProof/>
                 <w:webHidden/>
-                <w:sz w:val="24"/>
               </w:rPr>
             </w:r>
             <w:r>
               <w:rPr>
                 <w:noProof/>
                 <w:webHidden/>
-                <w:sz w:val="24"/>
               </w:rPr>
               <w:fldChar w:fldCharType="separate"/>
             </w:r>
@@ -1799,15 +1696,13 @@
               <w:rPr>
                 <w:noProof/>
                 <w:webHidden/>
-                <w:sz w:val="24"/>
-              </w:rPr>
-              <w:t>3</w:t>
+              </w:rPr>
+              <w:t>9</w:t>
             </w:r>
             <w:r>
               <w:rPr>
                 <w:noProof/>
                 <w:webHidden/>
-                <w:sz w:val="24"/>
               </w:rPr>
               <w:fldChar w:fldCharType="end"/>
             </w:r>
@@ -1821,15 +1716,13 @@
             </w:tabs>
             <w:rPr>
               <w:noProof/>
-              <w:sz w:val="24"/>
             </w:rPr>
           </w:pPr>
-          <w:hyperlink w:anchor="_Toc417317072" w:history="1">
+          <w:hyperlink w:anchor="_Toc417470390" w:history="1">
             <w:r>
               <w:rPr>
                 <w:rStyle w:val="Lienhypertexte"/>
                 <w:noProof/>
-                <w:sz w:val="24"/>
               </w:rPr>
               <w:t>Batterie de tests pour application web</w:t>
             </w:r>
@@ -1837,7 +1730,6 @@
               <w:rPr>
                 <w:noProof/>
                 <w:webHidden/>
-                <w:sz w:val="24"/>
               </w:rPr>
               <w:tab/>
             </w:r>
@@ -1845,7 +1737,6 @@
               <w:rPr>
                 <w:noProof/>
                 <w:webHidden/>
-                <w:sz w:val="24"/>
               </w:rPr>
               <w:fldChar w:fldCharType="begin"/>
             </w:r>
@@ -1853,22 +1744,19 @@
               <w:rPr>
                 <w:noProof/>
                 <w:webHidden/>
-                <w:sz w:val="24"/>
-              </w:rPr>
-              <w:instrText xml:space="preserve"> PAGEREF _Toc417317072 \h </w:instrText>
+              </w:rPr>
+              <w:instrText xml:space="preserve"> PAGEREF _Toc417470390 \h </w:instrText>
             </w:r>
             <w:r>
               <w:rPr>
                 <w:noProof/>
                 <w:webHidden/>
-                <w:sz w:val="24"/>
               </w:rPr>
             </w:r>
             <w:r>
               <w:rPr>
                 <w:noProof/>
                 <w:webHidden/>
-                <w:sz w:val="24"/>
               </w:rPr>
               <w:fldChar w:fldCharType="separate"/>
             </w:r>
@@ -1876,15 +1764,13 @@
               <w:rPr>
                 <w:noProof/>
                 <w:webHidden/>
-                <w:sz w:val="24"/>
-              </w:rPr>
-              <w:t>3</w:t>
+              </w:rPr>
+              <w:t>10</w:t>
             </w:r>
             <w:r>
               <w:rPr>
                 <w:noProof/>
                 <w:webHidden/>
-                <w:sz w:val="24"/>
               </w:rPr>
               <w:fldChar w:fldCharType="end"/>
             </w:r>
@@ -1898,15 +1784,13 @@
             </w:tabs>
             <w:rPr>
               <w:noProof/>
-              <w:sz w:val="24"/>
             </w:rPr>
           </w:pPr>
-          <w:hyperlink w:anchor="_Toc417317073" w:history="1">
+          <w:hyperlink w:anchor="_Toc417470391" w:history="1">
             <w:r>
               <w:rPr>
                 <w:rStyle w:val="Lienhypertexte"/>
                 <w:noProof/>
-                <w:sz w:val="24"/>
               </w:rPr>
               <w:t>Prototype de l’application</w:t>
             </w:r>
@@ -1914,7 +1798,6 @@
               <w:rPr>
                 <w:noProof/>
                 <w:webHidden/>
-                <w:sz w:val="24"/>
               </w:rPr>
               <w:tab/>
             </w:r>
@@ -1922,7 +1805,6 @@
               <w:rPr>
                 <w:noProof/>
                 <w:webHidden/>
-                <w:sz w:val="24"/>
               </w:rPr>
               <w:fldChar w:fldCharType="begin"/>
             </w:r>
@@ -1930,22 +1812,19 @@
               <w:rPr>
                 <w:noProof/>
                 <w:webHidden/>
-                <w:sz w:val="24"/>
-              </w:rPr>
-              <w:instrText xml:space="preserve"> PAGEREF _Toc417317073 \h </w:instrText>
+              </w:rPr>
+              <w:instrText xml:space="preserve"> PAGEREF _Toc417470391 \h </w:instrText>
             </w:r>
             <w:r>
               <w:rPr>
                 <w:noProof/>
                 <w:webHidden/>
-                <w:sz w:val="24"/>
               </w:rPr>
             </w:r>
             <w:r>
               <w:rPr>
                 <w:noProof/>
                 <w:webHidden/>
-                <w:sz w:val="24"/>
               </w:rPr>
               <w:fldChar w:fldCharType="separate"/>
             </w:r>
@@ -1953,15 +1832,13 @@
               <w:rPr>
                 <w:noProof/>
                 <w:webHidden/>
-                <w:sz w:val="24"/>
-              </w:rPr>
-              <w:t>3</w:t>
+              </w:rPr>
+              <w:t>10</w:t>
             </w:r>
             <w:r>
               <w:rPr>
                 <w:noProof/>
                 <w:webHidden/>
-                <w:sz w:val="24"/>
               </w:rPr>
               <w:fldChar w:fldCharType="end"/>
             </w:r>
@@ -1986,7 +1863,6 @@
           <w:sz w:val="40"/>
         </w:rPr>
       </w:pPr>
-      <w:bookmarkStart w:id="0" w:name="_Toc417317061"/>
     </w:p>
     <w:p>
       <w:pPr>
@@ -2009,6 +1885,7 @@
           <w:sz w:val="40"/>
         </w:rPr>
       </w:pPr>
+      <w:bookmarkStart w:id="0" w:name="_Toc417470379"/>
       <w:r>
         <w:rPr>
           <w:sz w:val="40"/>
@@ -2025,7 +1902,7 @@
           <w:sz w:val="28"/>
         </w:rPr>
       </w:pPr>
-      <w:bookmarkStart w:id="1" w:name="_Toc417317062"/>
+      <w:bookmarkStart w:id="1" w:name="_Toc417470380"/>
       <w:r>
         <w:rPr>
           <w:sz w:val="28"/>
@@ -2038,6 +1915,7 @@
     <w:p>
       <w:pPr>
         <w:pStyle w:val="Paragraphedeliste"/>
+        <w:ind w:firstLine="696"/>
         <w:jc w:val="both"/>
         <w:rPr>
           <w:sz w:val="24"/>
@@ -2049,7 +1927,63 @@
           <w:sz w:val="24"/>
           <w:shd w:val="clear" w:color="auto" w:fill="F6F7F8"/>
         </w:rPr>
-        <w:t xml:space="preserve">Le projet consiste en la création et l’implémentation d’un site et d’une application capable de gérer les ventes et les réservations de billets lors de représentation artistique. Pour ce faire, il nous faut d’abord comprendre et analyser chacune des fonctionnalités qui pourraient être attendu d’une telle application. Un sprint zéro approfondit sera donc réaliser suivit d’une implémentation qui suivra le </w:t>
+        <w:t xml:space="preserve">Le projet consiste en la création et l’implémentation d’un site et d’une application </w:t>
+      </w:r>
+      <w:r>
+        <w:rPr>
+          <w:sz w:val="24"/>
+          <w:shd w:val="clear" w:color="auto" w:fill="F6F7F8"/>
+        </w:rPr>
+        <w:t xml:space="preserve">locale </w:t>
+      </w:r>
+      <w:r>
+        <w:rPr>
+          <w:sz w:val="24"/>
+          <w:shd w:val="clear" w:color="auto" w:fill="F6F7F8"/>
+        </w:rPr>
+        <w:t>capable de gérer les ventes et les réservations de billets lors de représentation artistique. Pour ce faire, il nous faut d’abord comprendre et analyser chacune des fonctionnalités qui pourraient être attendu</w:t>
+      </w:r>
+      <w:r>
+        <w:rPr>
+          <w:sz w:val="24"/>
+          <w:shd w:val="clear" w:color="auto" w:fill="F6F7F8"/>
+        </w:rPr>
+        <w:t>es</w:t>
+      </w:r>
+      <w:r>
+        <w:rPr>
+          <w:sz w:val="24"/>
+          <w:shd w:val="clear" w:color="auto" w:fill="F6F7F8"/>
+        </w:rPr>
+        <w:t xml:space="preserve"> d’une telle application. Un sprint zér</w:t>
+      </w:r>
+      <w:r>
+        <w:rPr>
+          <w:sz w:val="24"/>
+          <w:shd w:val="clear" w:color="auto" w:fill="F6F7F8"/>
+        </w:rPr>
+        <w:t>o approfondit sera donc réalisé</w:t>
+      </w:r>
+      <w:r>
+        <w:rPr>
+          <w:sz w:val="24"/>
+          <w:shd w:val="clear" w:color="auto" w:fill="F6F7F8"/>
+        </w:rPr>
+        <w:t xml:space="preserve"> </w:t>
+      </w:r>
+      <w:r>
+        <w:rPr>
+          <w:sz w:val="24"/>
+          <w:shd w:val="clear" w:color="auto" w:fill="F6F7F8"/>
+        </w:rPr>
+        <w:t xml:space="preserve">suivit d’une implémentation dicter par </w:t>
+      </w:r>
+      <w:r>
+        <w:rPr>
+          <w:sz w:val="24"/>
+          <w:shd w:val="clear" w:color="auto" w:fill="F6F7F8"/>
+        </w:rPr>
+        <w:t xml:space="preserve">le </w:t>
       </w:r>
       <w:proofErr w:type="spellStart"/>
       <w:r>
@@ -2065,7 +1999,49 @@
           <w:sz w:val="24"/>
           <w:shd w:val="clear" w:color="auto" w:fill="F6F7F8"/>
         </w:rPr>
-        <w:t xml:space="preserve"> construit par l’équipe de création. Inévitablement, pour s’assurer de la pertinence des fonctionnalités mise en production il faudra voir avec le client durant de brève mise à jour s’il est satisfait.</w:t>
+        <w:t xml:space="preserve"> construit par l’équipe de création. Inévitablement, pour s’assurer de la pertinence des fonctionnalités mise en production</w:t>
+      </w:r>
+      <w:r>
+        <w:rPr>
+          <w:sz w:val="24"/>
+          <w:shd w:val="clear" w:color="auto" w:fill="F6F7F8"/>
+        </w:rPr>
+        <w:t>,</w:t>
+      </w:r>
+      <w:r>
+        <w:rPr>
+          <w:sz w:val="24"/>
+          <w:shd w:val="clear" w:color="auto" w:fill="F6F7F8"/>
+        </w:rPr>
+        <w:t xml:space="preserve"> il faudra voir avec le client durant de brève</w:t>
+      </w:r>
+      <w:r>
+        <w:rPr>
+          <w:sz w:val="24"/>
+          <w:shd w:val="clear" w:color="auto" w:fill="F6F7F8"/>
+        </w:rPr>
+        <w:t>s</w:t>
+      </w:r>
+      <w:r>
+        <w:rPr>
+          <w:sz w:val="24"/>
+          <w:shd w:val="clear" w:color="auto" w:fill="F6F7F8"/>
+        </w:rPr>
+        <w:t xml:space="preserve"> mise</w:t>
+      </w:r>
+      <w:r>
+        <w:rPr>
+          <w:sz w:val="24"/>
+          <w:shd w:val="clear" w:color="auto" w:fill="F6F7F8"/>
+        </w:rPr>
+        <w:t>s</w:t>
+      </w:r>
+      <w:r>
+        <w:rPr>
+          <w:sz w:val="24"/>
+          <w:shd w:val="clear" w:color="auto" w:fill="F6F7F8"/>
+        </w:rPr>
+        <w:t xml:space="preserve"> à jour s’il est satisfait.</w:t>
       </w:r>
     </w:p>
     <w:p>
@@ -2080,19 +2056,22 @@
           <w:sz w:val="28"/>
         </w:rPr>
       </w:pPr>
-      <w:bookmarkStart w:id="2" w:name="_Toc417317063"/>
+      <w:bookmarkStart w:id="2" w:name="_Toc417470381"/>
       <w:r>
         <w:rPr>
           <w:sz w:val="28"/>
         </w:rPr>
         <w:t>Objectifs</w:t>
       </w:r>
+      <w:bookmarkStart w:id="3" w:name="_GoBack"/>
       <w:bookmarkEnd w:id="2"/>
+      <w:bookmarkEnd w:id="3"/>
     </w:p>
     <w:p/>
     <w:p>
       <w:pPr>
         <w:pStyle w:val="Paragraphedeliste"/>
+        <w:ind w:firstLine="696"/>
         <w:jc w:val="both"/>
         <w:rPr>
           <w:sz w:val="24"/>
@@ -2120,7 +2099,7 @@
           <w:sz w:val="40"/>
         </w:rPr>
       </w:pPr>
-      <w:bookmarkStart w:id="3" w:name="_Toc417317064"/>
+      <w:bookmarkStart w:id="4" w:name="_Toc417470382"/>
       <w:proofErr w:type="spellStart"/>
       <w:r>
         <w:rPr>
@@ -2136,7 +2115,7 @@
         </w:rPr>
         <w:t xml:space="preserve"> du produit</w:t>
       </w:r>
-      <w:bookmarkEnd w:id="3"/>
+      <w:bookmarkEnd w:id="4"/>
     </w:p>
     <w:p/>
     <w:tbl>
@@ -4686,7 +4665,7 @@
                 <w:rFonts w:ascii="Calibri" w:eastAsia="Times New Roman" w:hAnsi="Calibri" w:cs="Times New Roman"/>
                 <w:color w:val="000000"/>
               </w:rPr>
-              <w:t>4</w:t>
+              <w:t>3</w:t>
             </w:r>
           </w:p>
         </w:tc>
@@ -4814,7 +4793,7 @@
                 <w:rFonts w:ascii="Calibri" w:eastAsia="Times New Roman" w:hAnsi="Calibri" w:cs="Times New Roman"/>
                 <w:color w:val="000000"/>
               </w:rPr>
-              <w:t>4</w:t>
+              <w:t>3</w:t>
             </w:r>
           </w:p>
         </w:tc>
@@ -4996,7 +4975,7 @@
           <w:sz w:val="40"/>
         </w:rPr>
       </w:pPr>
-      <w:bookmarkStart w:id="4" w:name="_Toc417317065"/>
+      <w:bookmarkStart w:id="5" w:name="_Toc417470383"/>
       <w:r>
         <w:rPr>
           <w:sz w:val="40"/>
@@ -5004,8 +4983,791 @@
         <w:lastRenderedPageBreak/>
         <w:t>Planification des sprints</w:t>
       </w:r>
-      <w:bookmarkEnd w:id="4"/>
+      <w:bookmarkEnd w:id="5"/>
     </w:p>
+    <w:p/>
+    <w:tbl>
+      <w:tblPr>
+        <w:tblW w:w="9087" w:type="dxa"/>
+        <w:tblInd w:w="55" w:type="dxa"/>
+        <w:tblCellMar>
+          <w:left w:w="70" w:type="dxa"/>
+          <w:right w:w="70" w:type="dxa"/>
+        </w:tblCellMar>
+        <w:tblLook w:val="04A0" w:firstRow="1" w:lastRow="0" w:firstColumn="1" w:lastColumn="0" w:noHBand="0" w:noVBand="1"/>
+      </w:tblPr>
+      <w:tblGrid>
+        <w:gridCol w:w="2620"/>
+        <w:gridCol w:w="4766"/>
+        <w:gridCol w:w="1701"/>
+      </w:tblGrid>
+      <w:tr>
+        <w:trPr>
+          <w:trHeight w:val="315"/>
+        </w:trPr>
+        <w:tc>
+          <w:tcPr>
+            <w:tcW w:w="2620" w:type="dxa"/>
+            <w:tcBorders>
+              <w:top w:val="single" w:sz="8" w:space="0" w:color="auto"/>
+              <w:left w:val="single" w:sz="8" w:space="0" w:color="auto"/>
+              <w:bottom w:val="single" w:sz="8" w:space="0" w:color="auto"/>
+              <w:right w:val="single" w:sz="4" w:space="0" w:color="auto"/>
+            </w:tcBorders>
+            <w:shd w:val="clear" w:color="000000" w:fill="C6E0B4"/>
+            <w:noWrap/>
+            <w:vAlign w:val="bottom"/>
+            <w:hideMark/>
+          </w:tcPr>
+          <w:p>
+            <w:pPr>
+              <w:spacing w:after="0" w:line="240" w:lineRule="auto"/>
+              <w:rPr>
+                <w:rFonts w:ascii="Calibri" w:eastAsia="Times New Roman" w:hAnsi="Calibri" w:cs="Times New Roman"/>
+                <w:b/>
+                <w:color w:val="000000"/>
+              </w:rPr>
+            </w:pPr>
+            <w:r>
+              <w:rPr>
+                <w:rFonts w:ascii="Calibri" w:eastAsia="Times New Roman" w:hAnsi="Calibri" w:cs="Times New Roman"/>
+                <w:b/>
+                <w:color w:val="000000"/>
+              </w:rPr>
+              <w:t># Sprint</w:t>
+            </w:r>
+          </w:p>
+        </w:tc>
+        <w:tc>
+          <w:tcPr>
+            <w:tcW w:w="4766" w:type="dxa"/>
+            <w:tcBorders>
+              <w:top w:val="single" w:sz="8" w:space="0" w:color="auto"/>
+              <w:left w:val="nil"/>
+              <w:bottom w:val="single" w:sz="8" w:space="0" w:color="auto"/>
+              <w:right w:val="single" w:sz="4" w:space="0" w:color="auto"/>
+            </w:tcBorders>
+            <w:shd w:val="clear" w:color="000000" w:fill="C6E0B4"/>
+            <w:noWrap/>
+            <w:vAlign w:val="bottom"/>
+            <w:hideMark/>
+          </w:tcPr>
+          <w:p>
+            <w:pPr>
+              <w:spacing w:after="0" w:line="240" w:lineRule="auto"/>
+              <w:rPr>
+                <w:rFonts w:ascii="Calibri" w:eastAsia="Times New Roman" w:hAnsi="Calibri" w:cs="Times New Roman"/>
+                <w:b/>
+                <w:color w:val="000000"/>
+              </w:rPr>
+            </w:pPr>
+            <w:r>
+              <w:rPr>
+                <w:rFonts w:ascii="Calibri" w:eastAsia="Times New Roman" w:hAnsi="Calibri" w:cs="Times New Roman"/>
+                <w:b/>
+                <w:color w:val="000000"/>
+              </w:rPr>
+              <w:t>Étapes à faire dans le sprint</w:t>
+            </w:r>
+          </w:p>
+        </w:tc>
+        <w:tc>
+          <w:tcPr>
+            <w:tcW w:w="1701" w:type="dxa"/>
+            <w:tcBorders>
+              <w:top w:val="single" w:sz="8" w:space="0" w:color="auto"/>
+              <w:left w:val="nil"/>
+              <w:bottom w:val="single" w:sz="8" w:space="0" w:color="auto"/>
+              <w:right w:val="single" w:sz="8" w:space="0" w:color="auto"/>
+            </w:tcBorders>
+            <w:shd w:val="clear" w:color="000000" w:fill="C6E0B4"/>
+            <w:noWrap/>
+            <w:vAlign w:val="bottom"/>
+            <w:hideMark/>
+          </w:tcPr>
+          <w:p>
+            <w:pPr>
+              <w:spacing w:after="0" w:line="240" w:lineRule="auto"/>
+              <w:rPr>
+                <w:rFonts w:ascii="Calibri" w:eastAsia="Times New Roman" w:hAnsi="Calibri" w:cs="Times New Roman"/>
+                <w:b/>
+                <w:color w:val="000000"/>
+              </w:rPr>
+            </w:pPr>
+            <w:r>
+              <w:rPr>
+                <w:rFonts w:ascii="Calibri" w:eastAsia="Times New Roman" w:hAnsi="Calibri" w:cs="Times New Roman"/>
+                <w:b/>
+                <w:color w:val="000000"/>
+              </w:rPr>
+              <w:t>Effort en heure</w:t>
+            </w:r>
+          </w:p>
+        </w:tc>
+      </w:tr>
+      <w:tr>
+        <w:trPr>
+          <w:trHeight w:val="1129"/>
+        </w:trPr>
+        <w:tc>
+          <w:tcPr>
+            <w:tcW w:w="2620" w:type="dxa"/>
+            <w:tcBorders>
+              <w:top w:val="nil"/>
+              <w:left w:val="single" w:sz="8" w:space="0" w:color="auto"/>
+              <w:bottom w:val="single" w:sz="4" w:space="0" w:color="auto"/>
+              <w:right w:val="single" w:sz="4" w:space="0" w:color="auto"/>
+            </w:tcBorders>
+            <w:shd w:val="clear" w:color="auto" w:fill="F2F2F2" w:themeFill="background1" w:themeFillShade="F2"/>
+            <w:noWrap/>
+            <w:vAlign w:val="center"/>
+            <w:hideMark/>
+          </w:tcPr>
+          <w:p>
+            <w:pPr>
+              <w:spacing w:after="0" w:line="240" w:lineRule="auto"/>
+              <w:rPr>
+                <w:rFonts w:ascii="Calibri" w:eastAsia="Times New Roman" w:hAnsi="Calibri" w:cs="Times New Roman"/>
+                <w:b/>
+                <w:color w:val="000000"/>
+              </w:rPr>
+            </w:pPr>
+            <w:r>
+              <w:rPr>
+                <w:rFonts w:ascii="Calibri" w:eastAsia="Times New Roman" w:hAnsi="Calibri" w:cs="Times New Roman"/>
+                <w:b/>
+                <w:color w:val="000000"/>
+              </w:rPr>
+              <w:t xml:space="preserve">Sprint 0 </w:t>
+            </w:r>
+          </w:p>
+          <w:p>
+            <w:pPr>
+              <w:spacing w:after="0" w:line="240" w:lineRule="auto"/>
+              <w:rPr>
+                <w:rFonts w:ascii="Calibri" w:eastAsia="Times New Roman" w:hAnsi="Calibri" w:cs="Times New Roman"/>
+                <w:b/>
+                <w:color w:val="000000"/>
+              </w:rPr>
+            </w:pPr>
+            <w:r>
+              <w:rPr>
+                <w:rFonts w:ascii="Calibri" w:eastAsia="Times New Roman" w:hAnsi="Calibri" w:cs="Times New Roman"/>
+                <w:color w:val="000000"/>
+              </w:rPr>
+              <w:t>(17 avril au 24 avril)</w:t>
+            </w:r>
+          </w:p>
+        </w:tc>
+        <w:tc>
+          <w:tcPr>
+            <w:tcW w:w="4766" w:type="dxa"/>
+            <w:tcBorders>
+              <w:top w:val="nil"/>
+              <w:left w:val="nil"/>
+              <w:bottom w:val="single" w:sz="4" w:space="0" w:color="auto"/>
+              <w:right w:val="single" w:sz="4" w:space="0" w:color="auto"/>
+            </w:tcBorders>
+            <w:shd w:val="clear" w:color="auto" w:fill="F2F2F2" w:themeFill="background1" w:themeFillShade="F2"/>
+            <w:vAlign w:val="center"/>
+            <w:hideMark/>
+          </w:tcPr>
+          <w:p>
+            <w:pPr>
+              <w:spacing w:after="0" w:line="240" w:lineRule="auto"/>
+              <w:rPr>
+                <w:rFonts w:ascii="Calibri" w:eastAsia="Times New Roman" w:hAnsi="Calibri" w:cs="Times New Roman"/>
+                <w:color w:val="000000"/>
+              </w:rPr>
+            </w:pPr>
+            <w:r>
+              <w:rPr>
+                <w:rFonts w:ascii="Calibri" w:eastAsia="Times New Roman" w:hAnsi="Calibri" w:cs="Times New Roman"/>
+                <w:color w:val="000000"/>
+              </w:rPr>
+              <w:t xml:space="preserve">Analyse du projet                             </w:t>
+            </w:r>
+          </w:p>
+          <w:p>
+            <w:pPr>
+              <w:spacing w:after="0" w:line="240" w:lineRule="auto"/>
+              <w:rPr>
+                <w:rFonts w:ascii="Calibri" w:eastAsia="Times New Roman" w:hAnsi="Calibri" w:cs="Times New Roman"/>
+                <w:color w:val="000000"/>
+              </w:rPr>
+            </w:pPr>
+            <w:r>
+              <w:rPr>
+                <w:rFonts w:ascii="Calibri" w:eastAsia="Times New Roman" w:hAnsi="Calibri" w:cs="Times New Roman"/>
+                <w:color w:val="000000"/>
+              </w:rPr>
+              <w:t xml:space="preserve">Modélisation de la BD                   </w:t>
+            </w:r>
+          </w:p>
+          <w:p>
+            <w:pPr>
+              <w:spacing w:after="0" w:line="240" w:lineRule="auto"/>
+              <w:rPr>
+                <w:rFonts w:ascii="Calibri" w:eastAsia="Times New Roman" w:hAnsi="Calibri" w:cs="Times New Roman"/>
+                <w:color w:val="000000"/>
+              </w:rPr>
+            </w:pPr>
+            <w:r>
+              <w:rPr>
+                <w:rFonts w:ascii="Calibri" w:eastAsia="Times New Roman" w:hAnsi="Calibri" w:cs="Times New Roman"/>
+                <w:color w:val="000000"/>
+              </w:rPr>
+              <w:t xml:space="preserve">Modèle Relationnel      </w:t>
+            </w:r>
+          </w:p>
+          <w:p>
+            <w:pPr>
+              <w:spacing w:after="0" w:line="240" w:lineRule="auto"/>
+              <w:rPr>
+                <w:rFonts w:ascii="Calibri" w:eastAsia="Times New Roman" w:hAnsi="Calibri" w:cs="Times New Roman"/>
+                <w:color w:val="000000"/>
+              </w:rPr>
+            </w:pPr>
+            <w:r>
+              <w:rPr>
+                <w:rFonts w:ascii="Calibri" w:eastAsia="Times New Roman" w:hAnsi="Calibri" w:cs="Times New Roman"/>
+                <w:color w:val="000000"/>
+              </w:rPr>
+              <w:t>Prototype Application Locale</w:t>
+            </w:r>
+          </w:p>
+        </w:tc>
+        <w:tc>
+          <w:tcPr>
+            <w:tcW w:w="1701" w:type="dxa"/>
+            <w:tcBorders>
+              <w:top w:val="nil"/>
+              <w:left w:val="nil"/>
+              <w:bottom w:val="single" w:sz="4" w:space="0" w:color="auto"/>
+              <w:right w:val="single" w:sz="8" w:space="0" w:color="auto"/>
+            </w:tcBorders>
+            <w:shd w:val="clear" w:color="auto" w:fill="F2F2F2" w:themeFill="background1" w:themeFillShade="F2"/>
+            <w:noWrap/>
+            <w:vAlign w:val="center"/>
+            <w:hideMark/>
+          </w:tcPr>
+          <w:p>
+            <w:pPr>
+              <w:spacing w:after="0" w:line="240" w:lineRule="auto"/>
+              <w:jc w:val="center"/>
+              <w:rPr>
+                <w:rFonts w:ascii="Calibri" w:eastAsia="Times New Roman" w:hAnsi="Calibri" w:cs="Times New Roman"/>
+                <w:color w:val="000000"/>
+              </w:rPr>
+            </w:pPr>
+            <w:r>
+              <w:rPr>
+                <w:rFonts w:ascii="Calibri" w:eastAsia="Times New Roman" w:hAnsi="Calibri" w:cs="Times New Roman"/>
+                <w:color w:val="000000"/>
+              </w:rPr>
+              <w:t>6</w:t>
+            </w:r>
+          </w:p>
+        </w:tc>
+      </w:tr>
+      <w:tr>
+        <w:trPr>
+          <w:trHeight w:val="417"/>
+        </w:trPr>
+        <w:tc>
+          <w:tcPr>
+            <w:tcW w:w="2620" w:type="dxa"/>
+            <w:tcBorders>
+              <w:top w:val="nil"/>
+              <w:left w:val="single" w:sz="8" w:space="0" w:color="auto"/>
+              <w:bottom w:val="single" w:sz="4" w:space="0" w:color="auto"/>
+              <w:right w:val="single" w:sz="4" w:space="0" w:color="auto"/>
+            </w:tcBorders>
+            <w:shd w:val="clear" w:color="auto" w:fill="auto"/>
+            <w:noWrap/>
+            <w:vAlign w:val="center"/>
+            <w:hideMark/>
+          </w:tcPr>
+          <w:p>
+            <w:pPr>
+              <w:spacing w:after="0" w:line="240" w:lineRule="auto"/>
+              <w:rPr>
+                <w:rFonts w:ascii="Calibri" w:eastAsia="Times New Roman" w:hAnsi="Calibri" w:cs="Times New Roman"/>
+                <w:color w:val="000000"/>
+              </w:rPr>
+            </w:pPr>
+            <w:r>
+              <w:rPr>
+                <w:rFonts w:ascii="Calibri" w:eastAsia="Times New Roman" w:hAnsi="Calibri" w:cs="Times New Roman"/>
+                <w:b/>
+                <w:color w:val="000000"/>
+              </w:rPr>
+              <w:t>Sprint 1</w:t>
+            </w:r>
+            <w:r>
+              <w:rPr>
+                <w:rFonts w:ascii="Calibri" w:eastAsia="Times New Roman" w:hAnsi="Calibri" w:cs="Times New Roman"/>
+                <w:color w:val="000000"/>
+              </w:rPr>
+              <w:t xml:space="preserve"> (24 avril au 1 mai)</w:t>
+            </w:r>
+          </w:p>
+        </w:tc>
+        <w:tc>
+          <w:tcPr>
+            <w:tcW w:w="4766" w:type="dxa"/>
+            <w:tcBorders>
+              <w:top w:val="nil"/>
+              <w:left w:val="nil"/>
+              <w:bottom w:val="single" w:sz="4" w:space="0" w:color="auto"/>
+              <w:right w:val="single" w:sz="4" w:space="0" w:color="auto"/>
+            </w:tcBorders>
+            <w:shd w:val="clear" w:color="auto" w:fill="auto"/>
+            <w:vAlign w:val="bottom"/>
+            <w:hideMark/>
+          </w:tcPr>
+          <w:p>
+            <w:pPr>
+              <w:spacing w:after="0" w:line="240" w:lineRule="auto"/>
+              <w:rPr>
+                <w:rFonts w:ascii="Calibri" w:eastAsia="Times New Roman" w:hAnsi="Calibri" w:cs="Times New Roman"/>
+                <w:color w:val="000000"/>
+              </w:rPr>
+            </w:pPr>
+            <w:r>
+              <w:rPr>
+                <w:rFonts w:ascii="Calibri" w:eastAsia="Times New Roman" w:hAnsi="Calibri" w:cs="Times New Roman"/>
+                <w:color w:val="000000"/>
+              </w:rPr>
+              <w:t xml:space="preserve">Implémentation de la BD             </w:t>
+            </w:r>
+          </w:p>
+          <w:p>
+            <w:pPr>
+              <w:spacing w:after="0" w:line="240" w:lineRule="auto"/>
+              <w:rPr>
+                <w:rFonts w:ascii="Calibri" w:eastAsia="Times New Roman" w:hAnsi="Calibri" w:cs="Times New Roman"/>
+                <w:color w:val="000000"/>
+              </w:rPr>
+            </w:pPr>
+            <w:r>
+              <w:rPr>
+                <w:rFonts w:ascii="Calibri" w:eastAsia="Times New Roman" w:hAnsi="Calibri" w:cs="Times New Roman"/>
+                <w:color w:val="000000"/>
+              </w:rPr>
+              <w:t>Création des packages/triggers</w:t>
+            </w:r>
+          </w:p>
+        </w:tc>
+        <w:tc>
+          <w:tcPr>
+            <w:tcW w:w="1701" w:type="dxa"/>
+            <w:tcBorders>
+              <w:top w:val="nil"/>
+              <w:left w:val="nil"/>
+              <w:bottom w:val="single" w:sz="4" w:space="0" w:color="auto"/>
+              <w:right w:val="single" w:sz="8" w:space="0" w:color="auto"/>
+            </w:tcBorders>
+            <w:shd w:val="clear" w:color="auto" w:fill="auto"/>
+            <w:noWrap/>
+            <w:vAlign w:val="center"/>
+            <w:hideMark/>
+          </w:tcPr>
+          <w:p>
+            <w:pPr>
+              <w:spacing w:after="0" w:line="240" w:lineRule="auto"/>
+              <w:jc w:val="center"/>
+              <w:rPr>
+                <w:rFonts w:ascii="Calibri" w:eastAsia="Times New Roman" w:hAnsi="Calibri" w:cs="Times New Roman"/>
+                <w:color w:val="000000"/>
+              </w:rPr>
+            </w:pPr>
+            <w:r>
+              <w:rPr>
+                <w:rFonts w:ascii="Calibri" w:eastAsia="Times New Roman" w:hAnsi="Calibri" w:cs="Times New Roman"/>
+                <w:color w:val="000000"/>
+              </w:rPr>
+              <w:t>15</w:t>
+            </w:r>
+          </w:p>
+        </w:tc>
+      </w:tr>
+      <w:tr>
+        <w:trPr>
+          <w:trHeight w:val="839"/>
+        </w:trPr>
+        <w:tc>
+          <w:tcPr>
+            <w:tcW w:w="2620" w:type="dxa"/>
+            <w:tcBorders>
+              <w:top w:val="nil"/>
+              <w:left w:val="single" w:sz="8" w:space="0" w:color="auto"/>
+              <w:bottom w:val="single" w:sz="4" w:space="0" w:color="auto"/>
+              <w:right w:val="single" w:sz="4" w:space="0" w:color="auto"/>
+            </w:tcBorders>
+            <w:shd w:val="clear" w:color="auto" w:fill="F2F2F2" w:themeFill="background1" w:themeFillShade="F2"/>
+            <w:noWrap/>
+            <w:vAlign w:val="center"/>
+            <w:hideMark/>
+          </w:tcPr>
+          <w:p>
+            <w:pPr>
+              <w:spacing w:after="0" w:line="240" w:lineRule="auto"/>
+              <w:rPr>
+                <w:rFonts w:ascii="Calibri" w:eastAsia="Times New Roman" w:hAnsi="Calibri" w:cs="Times New Roman"/>
+                <w:color w:val="000000"/>
+              </w:rPr>
+            </w:pPr>
+            <w:r>
+              <w:rPr>
+                <w:rFonts w:ascii="Calibri" w:eastAsia="Times New Roman" w:hAnsi="Calibri" w:cs="Times New Roman"/>
+                <w:b/>
+                <w:color w:val="000000"/>
+              </w:rPr>
+              <w:t>Sprint 2</w:t>
+            </w:r>
+            <w:r>
+              <w:rPr>
+                <w:rFonts w:ascii="Calibri" w:eastAsia="Times New Roman" w:hAnsi="Calibri" w:cs="Times New Roman"/>
+                <w:color w:val="000000"/>
+              </w:rPr>
+              <w:t xml:space="preserve"> (1 mai au 8 mai)</w:t>
+            </w:r>
+          </w:p>
+        </w:tc>
+        <w:tc>
+          <w:tcPr>
+            <w:tcW w:w="4766" w:type="dxa"/>
+            <w:tcBorders>
+              <w:top w:val="nil"/>
+              <w:left w:val="nil"/>
+              <w:bottom w:val="single" w:sz="4" w:space="0" w:color="auto"/>
+              <w:right w:val="single" w:sz="4" w:space="0" w:color="auto"/>
+            </w:tcBorders>
+            <w:shd w:val="clear" w:color="auto" w:fill="F2F2F2" w:themeFill="background1" w:themeFillShade="F2"/>
+            <w:vAlign w:val="bottom"/>
+            <w:hideMark/>
+          </w:tcPr>
+          <w:p>
+            <w:pPr>
+              <w:spacing w:after="0" w:line="240" w:lineRule="auto"/>
+              <w:rPr>
+                <w:rFonts w:ascii="Calibri" w:eastAsia="Times New Roman" w:hAnsi="Calibri" w:cs="Times New Roman"/>
+                <w:color w:val="000000"/>
+              </w:rPr>
+            </w:pPr>
+            <w:r>
+              <w:rPr>
+                <w:rFonts w:ascii="Calibri" w:eastAsia="Times New Roman" w:hAnsi="Calibri" w:cs="Times New Roman"/>
+                <w:color w:val="000000"/>
+              </w:rPr>
+              <w:t xml:space="preserve">Interface Application Web   </w:t>
+            </w:r>
+          </w:p>
+          <w:p>
+            <w:pPr>
+              <w:spacing w:after="0" w:line="240" w:lineRule="auto"/>
+              <w:rPr>
+                <w:rFonts w:ascii="Calibri" w:eastAsia="Times New Roman" w:hAnsi="Calibri" w:cs="Times New Roman"/>
+                <w:color w:val="000000"/>
+              </w:rPr>
+            </w:pPr>
+            <w:r>
+              <w:rPr>
+                <w:rFonts w:ascii="Calibri" w:eastAsia="Times New Roman" w:hAnsi="Calibri" w:cs="Times New Roman"/>
+                <w:color w:val="000000"/>
+              </w:rPr>
+              <w:t>Implémentation des différentes fonctionnalités de recherche</w:t>
+            </w:r>
+          </w:p>
+        </w:tc>
+        <w:tc>
+          <w:tcPr>
+            <w:tcW w:w="1701" w:type="dxa"/>
+            <w:tcBorders>
+              <w:top w:val="nil"/>
+              <w:left w:val="nil"/>
+              <w:bottom w:val="single" w:sz="4" w:space="0" w:color="auto"/>
+              <w:right w:val="single" w:sz="8" w:space="0" w:color="auto"/>
+            </w:tcBorders>
+            <w:shd w:val="clear" w:color="auto" w:fill="F2F2F2" w:themeFill="background1" w:themeFillShade="F2"/>
+            <w:noWrap/>
+            <w:vAlign w:val="center"/>
+            <w:hideMark/>
+          </w:tcPr>
+          <w:p>
+            <w:pPr>
+              <w:spacing w:after="0" w:line="240" w:lineRule="auto"/>
+              <w:jc w:val="center"/>
+              <w:rPr>
+                <w:rFonts w:ascii="Calibri" w:eastAsia="Times New Roman" w:hAnsi="Calibri" w:cs="Times New Roman"/>
+                <w:color w:val="000000"/>
+              </w:rPr>
+            </w:pPr>
+            <w:r>
+              <w:rPr>
+                <w:rFonts w:ascii="Calibri" w:eastAsia="Times New Roman" w:hAnsi="Calibri" w:cs="Times New Roman"/>
+                <w:color w:val="000000"/>
+              </w:rPr>
+              <w:t>15</w:t>
+            </w:r>
+          </w:p>
+        </w:tc>
+      </w:tr>
+      <w:tr>
+        <w:trPr>
+          <w:trHeight w:val="523"/>
+        </w:trPr>
+        <w:tc>
+          <w:tcPr>
+            <w:tcW w:w="2620" w:type="dxa"/>
+            <w:tcBorders>
+              <w:top w:val="nil"/>
+              <w:left w:val="single" w:sz="8" w:space="0" w:color="auto"/>
+              <w:bottom w:val="single" w:sz="4" w:space="0" w:color="auto"/>
+              <w:right w:val="single" w:sz="4" w:space="0" w:color="auto"/>
+            </w:tcBorders>
+            <w:shd w:val="clear" w:color="auto" w:fill="auto"/>
+            <w:noWrap/>
+            <w:vAlign w:val="center"/>
+            <w:hideMark/>
+          </w:tcPr>
+          <w:p>
+            <w:pPr>
+              <w:spacing w:after="0" w:line="240" w:lineRule="auto"/>
+              <w:rPr>
+                <w:rFonts w:ascii="Calibri" w:eastAsia="Times New Roman" w:hAnsi="Calibri" w:cs="Times New Roman"/>
+                <w:color w:val="000000"/>
+              </w:rPr>
+            </w:pPr>
+            <w:r>
+              <w:rPr>
+                <w:rFonts w:ascii="Calibri" w:eastAsia="Times New Roman" w:hAnsi="Calibri" w:cs="Times New Roman"/>
+                <w:b/>
+                <w:color w:val="000000"/>
+              </w:rPr>
+              <w:t>Sprint 3</w:t>
+            </w:r>
+            <w:r>
+              <w:rPr>
+                <w:rFonts w:ascii="Calibri" w:eastAsia="Times New Roman" w:hAnsi="Calibri" w:cs="Times New Roman"/>
+                <w:color w:val="000000"/>
+              </w:rPr>
+              <w:t xml:space="preserve"> (8 mai au 15 mai)</w:t>
+            </w:r>
+          </w:p>
+        </w:tc>
+        <w:tc>
+          <w:tcPr>
+            <w:tcW w:w="4766" w:type="dxa"/>
+            <w:tcBorders>
+              <w:top w:val="nil"/>
+              <w:left w:val="nil"/>
+              <w:bottom w:val="single" w:sz="4" w:space="0" w:color="auto"/>
+              <w:right w:val="single" w:sz="4" w:space="0" w:color="auto"/>
+            </w:tcBorders>
+            <w:shd w:val="clear" w:color="auto" w:fill="auto"/>
+            <w:vAlign w:val="bottom"/>
+            <w:hideMark/>
+          </w:tcPr>
+          <w:p>
+            <w:pPr>
+              <w:spacing w:after="0" w:line="240" w:lineRule="auto"/>
+              <w:rPr>
+                <w:rFonts w:ascii="Calibri" w:eastAsia="Times New Roman" w:hAnsi="Calibri" w:cs="Times New Roman"/>
+                <w:color w:val="000000"/>
+              </w:rPr>
+            </w:pPr>
+            <w:r>
+              <w:rPr>
+                <w:rFonts w:ascii="Calibri" w:eastAsia="Times New Roman" w:hAnsi="Calibri" w:cs="Times New Roman"/>
+                <w:color w:val="000000"/>
+              </w:rPr>
+              <w:t>Implémentation du panier et du système de facture</w:t>
+            </w:r>
+          </w:p>
+          <w:p>
+            <w:pPr>
+              <w:spacing w:after="0" w:line="240" w:lineRule="auto"/>
+              <w:rPr>
+                <w:rFonts w:ascii="Calibri" w:eastAsia="Times New Roman" w:hAnsi="Calibri" w:cs="Times New Roman"/>
+                <w:color w:val="000000"/>
+              </w:rPr>
+            </w:pPr>
+            <w:r>
+              <w:rPr>
+                <w:rFonts w:ascii="Calibri" w:eastAsia="Times New Roman" w:hAnsi="Calibri" w:cs="Times New Roman"/>
+                <w:color w:val="000000"/>
+              </w:rPr>
+              <w:t>Implémentation des comptes utilisateurs</w:t>
+            </w:r>
+          </w:p>
+        </w:tc>
+        <w:tc>
+          <w:tcPr>
+            <w:tcW w:w="1701" w:type="dxa"/>
+            <w:tcBorders>
+              <w:top w:val="nil"/>
+              <w:left w:val="nil"/>
+              <w:bottom w:val="single" w:sz="4" w:space="0" w:color="auto"/>
+              <w:right w:val="single" w:sz="8" w:space="0" w:color="auto"/>
+            </w:tcBorders>
+            <w:shd w:val="clear" w:color="auto" w:fill="auto"/>
+            <w:noWrap/>
+            <w:vAlign w:val="center"/>
+            <w:hideMark/>
+          </w:tcPr>
+          <w:p>
+            <w:pPr>
+              <w:spacing w:after="0" w:line="240" w:lineRule="auto"/>
+              <w:jc w:val="center"/>
+              <w:rPr>
+                <w:rFonts w:ascii="Calibri" w:eastAsia="Times New Roman" w:hAnsi="Calibri" w:cs="Times New Roman"/>
+                <w:color w:val="000000"/>
+              </w:rPr>
+            </w:pPr>
+            <w:r>
+              <w:rPr>
+                <w:rFonts w:ascii="Calibri" w:eastAsia="Times New Roman" w:hAnsi="Calibri" w:cs="Times New Roman"/>
+                <w:color w:val="000000"/>
+              </w:rPr>
+              <w:t>20</w:t>
+            </w:r>
+          </w:p>
+        </w:tc>
+      </w:tr>
+      <w:tr>
+        <w:trPr>
+          <w:trHeight w:val="440"/>
+        </w:trPr>
+        <w:tc>
+          <w:tcPr>
+            <w:tcW w:w="2620" w:type="dxa"/>
+            <w:tcBorders>
+              <w:top w:val="nil"/>
+              <w:left w:val="single" w:sz="8" w:space="0" w:color="auto"/>
+              <w:bottom w:val="single" w:sz="8" w:space="0" w:color="auto"/>
+              <w:right w:val="single" w:sz="4" w:space="0" w:color="auto"/>
+            </w:tcBorders>
+            <w:shd w:val="clear" w:color="auto" w:fill="F2F2F2" w:themeFill="background1" w:themeFillShade="F2"/>
+            <w:noWrap/>
+            <w:vAlign w:val="center"/>
+            <w:hideMark/>
+          </w:tcPr>
+          <w:p>
+            <w:pPr>
+              <w:spacing w:after="0" w:line="240" w:lineRule="auto"/>
+              <w:rPr>
+                <w:rFonts w:ascii="Calibri" w:eastAsia="Times New Roman" w:hAnsi="Calibri" w:cs="Times New Roman"/>
+                <w:color w:val="000000"/>
+              </w:rPr>
+            </w:pPr>
+            <w:r>
+              <w:rPr>
+                <w:rFonts w:ascii="Calibri" w:eastAsia="Times New Roman" w:hAnsi="Calibri" w:cs="Times New Roman"/>
+                <w:b/>
+                <w:color w:val="000000"/>
+              </w:rPr>
+              <w:t>Sprint 4</w:t>
+            </w:r>
+            <w:r>
+              <w:rPr>
+                <w:rFonts w:ascii="Calibri" w:eastAsia="Times New Roman" w:hAnsi="Calibri" w:cs="Times New Roman"/>
+                <w:color w:val="000000"/>
+              </w:rPr>
+              <w:t xml:space="preserve"> (15 mai au 19 mai)</w:t>
+            </w:r>
+          </w:p>
+        </w:tc>
+        <w:tc>
+          <w:tcPr>
+            <w:tcW w:w="4766" w:type="dxa"/>
+            <w:tcBorders>
+              <w:top w:val="nil"/>
+              <w:left w:val="nil"/>
+              <w:bottom w:val="single" w:sz="8" w:space="0" w:color="auto"/>
+              <w:right w:val="single" w:sz="4" w:space="0" w:color="auto"/>
+            </w:tcBorders>
+            <w:shd w:val="clear" w:color="auto" w:fill="F2F2F2" w:themeFill="background1" w:themeFillShade="F2"/>
+            <w:vAlign w:val="bottom"/>
+            <w:hideMark/>
+          </w:tcPr>
+          <w:p>
+            <w:pPr>
+              <w:spacing w:after="0" w:line="240" w:lineRule="auto"/>
+              <w:rPr>
+                <w:rFonts w:ascii="Calibri" w:eastAsia="Times New Roman" w:hAnsi="Calibri" w:cs="Times New Roman"/>
+                <w:color w:val="000000"/>
+              </w:rPr>
+            </w:pPr>
+            <w:r>
+              <w:rPr>
+                <w:rFonts w:ascii="Calibri" w:eastAsia="Times New Roman" w:hAnsi="Calibri" w:cs="Times New Roman"/>
+                <w:color w:val="000000"/>
+              </w:rPr>
+              <w:t xml:space="preserve">Application Locale               </w:t>
+            </w:r>
+          </w:p>
+          <w:p>
+            <w:pPr>
+              <w:spacing w:after="0" w:line="240" w:lineRule="auto"/>
+              <w:rPr>
+                <w:rFonts w:ascii="Calibri" w:eastAsia="Times New Roman" w:hAnsi="Calibri" w:cs="Times New Roman"/>
+                <w:color w:val="000000"/>
+              </w:rPr>
+            </w:pPr>
+            <w:proofErr w:type="spellStart"/>
+            <w:r>
+              <w:rPr>
+                <w:rFonts w:ascii="Calibri" w:eastAsia="Times New Roman" w:hAnsi="Calibri" w:cs="Times New Roman"/>
+                <w:color w:val="000000"/>
+              </w:rPr>
+              <w:t>Debug</w:t>
+            </w:r>
+            <w:proofErr w:type="spellEnd"/>
+            <w:r>
+              <w:rPr>
+                <w:rFonts w:ascii="Calibri" w:eastAsia="Times New Roman" w:hAnsi="Calibri" w:cs="Times New Roman"/>
+                <w:color w:val="000000"/>
+              </w:rPr>
+              <w:t xml:space="preserve"> App Web et Locale </w:t>
+            </w:r>
+          </w:p>
+        </w:tc>
+        <w:tc>
+          <w:tcPr>
+            <w:tcW w:w="1701" w:type="dxa"/>
+            <w:tcBorders>
+              <w:top w:val="nil"/>
+              <w:left w:val="nil"/>
+              <w:bottom w:val="single" w:sz="8" w:space="0" w:color="auto"/>
+              <w:right w:val="single" w:sz="8" w:space="0" w:color="auto"/>
+            </w:tcBorders>
+            <w:shd w:val="clear" w:color="auto" w:fill="F2F2F2" w:themeFill="background1" w:themeFillShade="F2"/>
+            <w:noWrap/>
+            <w:vAlign w:val="center"/>
+            <w:hideMark/>
+          </w:tcPr>
+          <w:p>
+            <w:pPr>
+              <w:spacing w:after="0" w:line="240" w:lineRule="auto"/>
+              <w:jc w:val="center"/>
+              <w:rPr>
+                <w:rFonts w:ascii="Calibri" w:eastAsia="Times New Roman" w:hAnsi="Calibri" w:cs="Times New Roman"/>
+                <w:color w:val="000000"/>
+              </w:rPr>
+            </w:pPr>
+            <w:r>
+              <w:rPr>
+                <w:rFonts w:ascii="Calibri" w:eastAsia="Times New Roman" w:hAnsi="Calibri" w:cs="Times New Roman"/>
+                <w:color w:val="000000"/>
+              </w:rPr>
+              <w:t>15</w:t>
+            </w:r>
+          </w:p>
+        </w:tc>
+      </w:tr>
+    </w:tbl>
     <w:p/>
     <w:p>
       <w:pPr>
@@ -5014,15 +5776,569 @@
           <w:sz w:val="40"/>
         </w:rPr>
       </w:pPr>
-      <w:bookmarkStart w:id="5" w:name="_Toc417317066"/>
+      <w:bookmarkStart w:id="6" w:name="_Toc417470384"/>
       <w:r>
         <w:rPr>
           <w:sz w:val="40"/>
         </w:rPr>
         <w:t>Planification du premier sprint</w:t>
       </w:r>
-      <w:bookmarkEnd w:id="5"/>
+      <w:bookmarkEnd w:id="6"/>
     </w:p>
+    <w:p/>
+    <w:tbl>
+      <w:tblPr>
+        <w:tblW w:w="6420" w:type="dxa"/>
+        <w:jc w:val="center"/>
+        <w:tblInd w:w="55" w:type="dxa"/>
+        <w:tblCellMar>
+          <w:left w:w="70" w:type="dxa"/>
+          <w:right w:w="70" w:type="dxa"/>
+        </w:tblCellMar>
+        <w:tblLook w:val="04A0" w:firstRow="1" w:lastRow="0" w:firstColumn="1" w:lastColumn="0" w:noHBand="0" w:noVBand="1"/>
+      </w:tblPr>
+      <w:tblGrid>
+        <w:gridCol w:w="2520"/>
+        <w:gridCol w:w="2700"/>
+        <w:gridCol w:w="1200"/>
+      </w:tblGrid>
+      <w:tr>
+        <w:trPr>
+          <w:trHeight w:val="315"/>
+          <w:jc w:val="center"/>
+        </w:trPr>
+        <w:tc>
+          <w:tcPr>
+            <w:tcW w:w="2520" w:type="dxa"/>
+            <w:tcBorders>
+              <w:top w:val="single" w:sz="8" w:space="0" w:color="auto"/>
+              <w:left w:val="single" w:sz="8" w:space="0" w:color="auto"/>
+              <w:bottom w:val="single" w:sz="8" w:space="0" w:color="auto"/>
+              <w:right w:val="single" w:sz="4" w:space="0" w:color="auto"/>
+            </w:tcBorders>
+            <w:shd w:val="clear" w:color="000000" w:fill="C6E0B4"/>
+            <w:noWrap/>
+            <w:vAlign w:val="bottom"/>
+            <w:hideMark/>
+          </w:tcPr>
+          <w:p>
+            <w:pPr>
+              <w:spacing w:after="0" w:line="240" w:lineRule="auto"/>
+              <w:jc w:val="center"/>
+              <w:rPr>
+                <w:rFonts w:ascii="Calibri" w:eastAsia="Times New Roman" w:hAnsi="Calibri" w:cs="Times New Roman"/>
+                <w:b/>
+                <w:bCs/>
+                <w:color w:val="000000"/>
+              </w:rPr>
+            </w:pPr>
+            <w:r>
+              <w:rPr>
+                <w:rFonts w:ascii="Calibri" w:eastAsia="Times New Roman" w:hAnsi="Calibri" w:cs="Times New Roman"/>
+                <w:b/>
+                <w:bCs/>
+                <w:color w:val="000000"/>
+              </w:rPr>
+              <w:t>Choses à faire</w:t>
+            </w:r>
+          </w:p>
+        </w:tc>
+        <w:tc>
+          <w:tcPr>
+            <w:tcW w:w="2700" w:type="dxa"/>
+            <w:tcBorders>
+              <w:top w:val="single" w:sz="8" w:space="0" w:color="auto"/>
+              <w:left w:val="nil"/>
+              <w:bottom w:val="single" w:sz="8" w:space="0" w:color="auto"/>
+              <w:right w:val="single" w:sz="4" w:space="0" w:color="auto"/>
+            </w:tcBorders>
+            <w:shd w:val="clear" w:color="000000" w:fill="C6E0B4"/>
+            <w:noWrap/>
+            <w:vAlign w:val="bottom"/>
+            <w:hideMark/>
+          </w:tcPr>
+          <w:p>
+            <w:pPr>
+              <w:spacing w:after="0" w:line="240" w:lineRule="auto"/>
+              <w:jc w:val="center"/>
+              <w:rPr>
+                <w:rFonts w:ascii="Calibri" w:eastAsia="Times New Roman" w:hAnsi="Calibri" w:cs="Times New Roman"/>
+                <w:b/>
+                <w:bCs/>
+                <w:color w:val="000000"/>
+              </w:rPr>
+            </w:pPr>
+            <w:r>
+              <w:rPr>
+                <w:rFonts w:ascii="Calibri" w:eastAsia="Times New Roman" w:hAnsi="Calibri" w:cs="Times New Roman"/>
+                <w:b/>
+                <w:bCs/>
+                <w:color w:val="000000"/>
+              </w:rPr>
+              <w:t>Responsable</w:t>
+            </w:r>
+          </w:p>
+        </w:tc>
+        <w:tc>
+          <w:tcPr>
+            <w:tcW w:w="1200" w:type="dxa"/>
+            <w:tcBorders>
+              <w:top w:val="single" w:sz="8" w:space="0" w:color="auto"/>
+              <w:left w:val="nil"/>
+              <w:bottom w:val="single" w:sz="8" w:space="0" w:color="auto"/>
+              <w:right w:val="single" w:sz="8" w:space="0" w:color="auto"/>
+            </w:tcBorders>
+            <w:shd w:val="clear" w:color="000000" w:fill="C6E0B4"/>
+            <w:noWrap/>
+            <w:vAlign w:val="bottom"/>
+            <w:hideMark/>
+          </w:tcPr>
+          <w:p>
+            <w:pPr>
+              <w:spacing w:after="0" w:line="240" w:lineRule="auto"/>
+              <w:jc w:val="center"/>
+              <w:rPr>
+                <w:rFonts w:ascii="Calibri" w:eastAsia="Times New Roman" w:hAnsi="Calibri" w:cs="Times New Roman"/>
+                <w:b/>
+                <w:bCs/>
+                <w:color w:val="000000"/>
+              </w:rPr>
+            </w:pPr>
+            <w:r>
+              <w:rPr>
+                <w:rFonts w:ascii="Calibri" w:eastAsia="Times New Roman" w:hAnsi="Calibri" w:cs="Times New Roman"/>
+                <w:b/>
+                <w:bCs/>
+                <w:color w:val="000000"/>
+              </w:rPr>
+              <w:t>Temps</w:t>
+            </w:r>
+          </w:p>
+        </w:tc>
+      </w:tr>
+      <w:tr>
+        <w:trPr>
+          <w:trHeight w:val="600"/>
+          <w:jc w:val="center"/>
+        </w:trPr>
+        <w:tc>
+          <w:tcPr>
+            <w:tcW w:w="2520" w:type="dxa"/>
+            <w:tcBorders>
+              <w:top w:val="nil"/>
+              <w:left w:val="single" w:sz="8" w:space="0" w:color="auto"/>
+              <w:bottom w:val="single" w:sz="4" w:space="0" w:color="auto"/>
+              <w:right w:val="single" w:sz="4" w:space="0" w:color="auto"/>
+            </w:tcBorders>
+            <w:shd w:val="clear" w:color="auto" w:fill="F2F2F2" w:themeFill="background1" w:themeFillShade="F2"/>
+            <w:vAlign w:val="bottom"/>
+            <w:hideMark/>
+          </w:tcPr>
+          <w:p>
+            <w:pPr>
+              <w:spacing w:after="0" w:line="240" w:lineRule="auto"/>
+              <w:rPr>
+                <w:rFonts w:ascii="Calibri" w:eastAsia="Times New Roman" w:hAnsi="Calibri" w:cs="Times New Roman"/>
+                <w:color w:val="000000"/>
+              </w:rPr>
+            </w:pPr>
+            <w:r>
+              <w:rPr>
+                <w:rFonts w:ascii="Calibri" w:eastAsia="Times New Roman" w:hAnsi="Calibri" w:cs="Times New Roman"/>
+                <w:color w:val="000000"/>
+              </w:rPr>
+              <w:t xml:space="preserve">Package Recherche                - Fonctions et Procédures </w:t>
+            </w:r>
+          </w:p>
+        </w:tc>
+        <w:tc>
+          <w:tcPr>
+            <w:tcW w:w="2700" w:type="dxa"/>
+            <w:tcBorders>
+              <w:top w:val="nil"/>
+              <w:left w:val="nil"/>
+              <w:bottom w:val="single" w:sz="4" w:space="0" w:color="auto"/>
+              <w:right w:val="single" w:sz="4" w:space="0" w:color="auto"/>
+            </w:tcBorders>
+            <w:shd w:val="clear" w:color="auto" w:fill="F2F2F2" w:themeFill="background1" w:themeFillShade="F2"/>
+            <w:noWrap/>
+            <w:vAlign w:val="center"/>
+            <w:hideMark/>
+          </w:tcPr>
+          <w:p>
+            <w:pPr>
+              <w:spacing w:after="0" w:line="240" w:lineRule="auto"/>
+              <w:jc w:val="center"/>
+              <w:rPr>
+                <w:rFonts w:ascii="Calibri" w:eastAsia="Times New Roman" w:hAnsi="Calibri" w:cs="Times New Roman"/>
+                <w:color w:val="000000"/>
+              </w:rPr>
+            </w:pPr>
+            <w:r>
+              <w:rPr>
+                <w:rFonts w:ascii="Calibri" w:eastAsia="Times New Roman" w:hAnsi="Calibri" w:cs="Times New Roman"/>
+                <w:color w:val="000000"/>
+              </w:rPr>
+              <w:t>Fréderic</w:t>
+            </w:r>
+          </w:p>
+        </w:tc>
+        <w:tc>
+          <w:tcPr>
+            <w:tcW w:w="1200" w:type="dxa"/>
+            <w:tcBorders>
+              <w:top w:val="nil"/>
+              <w:left w:val="nil"/>
+              <w:bottom w:val="single" w:sz="4" w:space="0" w:color="auto"/>
+              <w:right w:val="single" w:sz="8" w:space="0" w:color="auto"/>
+            </w:tcBorders>
+            <w:shd w:val="clear" w:color="auto" w:fill="F2F2F2" w:themeFill="background1" w:themeFillShade="F2"/>
+            <w:noWrap/>
+            <w:vAlign w:val="center"/>
+            <w:hideMark/>
+          </w:tcPr>
+          <w:p>
+            <w:pPr>
+              <w:spacing w:after="0" w:line="240" w:lineRule="auto"/>
+              <w:jc w:val="center"/>
+              <w:rPr>
+                <w:rFonts w:ascii="Calibri" w:eastAsia="Times New Roman" w:hAnsi="Calibri" w:cs="Times New Roman"/>
+                <w:color w:val="000000"/>
+              </w:rPr>
+            </w:pPr>
+            <w:r>
+              <w:rPr>
+                <w:rFonts w:ascii="Calibri" w:eastAsia="Times New Roman" w:hAnsi="Calibri" w:cs="Times New Roman"/>
+                <w:color w:val="000000"/>
+              </w:rPr>
+              <w:t>4,5</w:t>
+            </w:r>
+          </w:p>
+        </w:tc>
+      </w:tr>
+      <w:tr>
+        <w:trPr>
+          <w:trHeight w:val="600"/>
+          <w:jc w:val="center"/>
+        </w:trPr>
+        <w:tc>
+          <w:tcPr>
+            <w:tcW w:w="2520" w:type="dxa"/>
+            <w:tcBorders>
+              <w:top w:val="nil"/>
+              <w:left w:val="single" w:sz="8" w:space="0" w:color="auto"/>
+              <w:bottom w:val="single" w:sz="4" w:space="0" w:color="auto"/>
+              <w:right w:val="single" w:sz="4" w:space="0" w:color="auto"/>
+            </w:tcBorders>
+            <w:shd w:val="clear" w:color="auto" w:fill="auto"/>
+            <w:vAlign w:val="bottom"/>
+            <w:hideMark/>
+          </w:tcPr>
+          <w:p>
+            <w:pPr>
+              <w:spacing w:after="0" w:line="240" w:lineRule="auto"/>
+              <w:rPr>
+                <w:rFonts w:ascii="Calibri" w:eastAsia="Times New Roman" w:hAnsi="Calibri" w:cs="Times New Roman"/>
+                <w:color w:val="000000"/>
+              </w:rPr>
+            </w:pPr>
+            <w:r>
+              <w:rPr>
+                <w:rFonts w:ascii="Calibri" w:eastAsia="Times New Roman" w:hAnsi="Calibri" w:cs="Times New Roman"/>
+                <w:color w:val="000000"/>
+              </w:rPr>
+              <w:t xml:space="preserve">Package Panier/Facture                - Fonctions et Procédures </w:t>
+            </w:r>
+          </w:p>
+        </w:tc>
+        <w:tc>
+          <w:tcPr>
+            <w:tcW w:w="2700" w:type="dxa"/>
+            <w:tcBorders>
+              <w:top w:val="nil"/>
+              <w:left w:val="nil"/>
+              <w:bottom w:val="single" w:sz="4" w:space="0" w:color="auto"/>
+              <w:right w:val="single" w:sz="4" w:space="0" w:color="auto"/>
+            </w:tcBorders>
+            <w:shd w:val="clear" w:color="auto" w:fill="auto"/>
+            <w:noWrap/>
+            <w:vAlign w:val="center"/>
+            <w:hideMark/>
+          </w:tcPr>
+          <w:p>
+            <w:pPr>
+              <w:spacing w:after="0" w:line="240" w:lineRule="auto"/>
+              <w:jc w:val="center"/>
+              <w:rPr>
+                <w:rFonts w:ascii="Calibri" w:eastAsia="Times New Roman" w:hAnsi="Calibri" w:cs="Times New Roman"/>
+                <w:color w:val="000000"/>
+              </w:rPr>
+            </w:pPr>
+            <w:r>
+              <w:rPr>
+                <w:rFonts w:ascii="Calibri" w:eastAsia="Times New Roman" w:hAnsi="Calibri" w:cs="Times New Roman"/>
+                <w:color w:val="000000"/>
+              </w:rPr>
+              <w:t>Charlie</w:t>
+            </w:r>
+          </w:p>
+        </w:tc>
+        <w:tc>
+          <w:tcPr>
+            <w:tcW w:w="1200" w:type="dxa"/>
+            <w:tcBorders>
+              <w:top w:val="nil"/>
+              <w:left w:val="nil"/>
+              <w:bottom w:val="single" w:sz="4" w:space="0" w:color="auto"/>
+              <w:right w:val="single" w:sz="8" w:space="0" w:color="auto"/>
+            </w:tcBorders>
+            <w:shd w:val="clear" w:color="auto" w:fill="auto"/>
+            <w:noWrap/>
+            <w:vAlign w:val="center"/>
+            <w:hideMark/>
+          </w:tcPr>
+          <w:p>
+            <w:pPr>
+              <w:spacing w:after="0" w:line="240" w:lineRule="auto"/>
+              <w:jc w:val="center"/>
+              <w:rPr>
+                <w:rFonts w:ascii="Calibri" w:eastAsia="Times New Roman" w:hAnsi="Calibri" w:cs="Times New Roman"/>
+                <w:color w:val="000000"/>
+              </w:rPr>
+            </w:pPr>
+            <w:r>
+              <w:rPr>
+                <w:rFonts w:ascii="Calibri" w:eastAsia="Times New Roman" w:hAnsi="Calibri" w:cs="Times New Roman"/>
+                <w:color w:val="000000"/>
+              </w:rPr>
+              <w:t>4,5</w:t>
+            </w:r>
+          </w:p>
+        </w:tc>
+      </w:tr>
+      <w:tr>
+        <w:trPr>
+          <w:trHeight w:val="600"/>
+          <w:jc w:val="center"/>
+        </w:trPr>
+        <w:tc>
+          <w:tcPr>
+            <w:tcW w:w="2520" w:type="dxa"/>
+            <w:tcBorders>
+              <w:top w:val="nil"/>
+              <w:left w:val="single" w:sz="8" w:space="0" w:color="auto"/>
+              <w:bottom w:val="single" w:sz="4" w:space="0" w:color="auto"/>
+              <w:right w:val="single" w:sz="4" w:space="0" w:color="auto"/>
+            </w:tcBorders>
+            <w:shd w:val="clear" w:color="auto" w:fill="F2F2F2" w:themeFill="background1" w:themeFillShade="F2"/>
+            <w:vAlign w:val="bottom"/>
+            <w:hideMark/>
+          </w:tcPr>
+          <w:p>
+            <w:pPr>
+              <w:spacing w:after="0" w:line="240" w:lineRule="auto"/>
+              <w:rPr>
+                <w:rFonts w:ascii="Calibri" w:eastAsia="Times New Roman" w:hAnsi="Calibri" w:cs="Times New Roman"/>
+                <w:color w:val="000000"/>
+              </w:rPr>
+            </w:pPr>
+            <w:r>
+              <w:rPr>
+                <w:rFonts w:ascii="Calibri" w:eastAsia="Times New Roman" w:hAnsi="Calibri" w:cs="Times New Roman"/>
+                <w:color w:val="000000"/>
+              </w:rPr>
+              <w:t xml:space="preserve">Package App locale                - Fonctions et Procédures </w:t>
+            </w:r>
+          </w:p>
+        </w:tc>
+        <w:tc>
+          <w:tcPr>
+            <w:tcW w:w="2700" w:type="dxa"/>
+            <w:tcBorders>
+              <w:top w:val="nil"/>
+              <w:left w:val="nil"/>
+              <w:bottom w:val="single" w:sz="4" w:space="0" w:color="auto"/>
+              <w:right w:val="single" w:sz="4" w:space="0" w:color="auto"/>
+            </w:tcBorders>
+            <w:shd w:val="clear" w:color="auto" w:fill="F2F2F2" w:themeFill="background1" w:themeFillShade="F2"/>
+            <w:noWrap/>
+            <w:vAlign w:val="center"/>
+            <w:hideMark/>
+          </w:tcPr>
+          <w:p>
+            <w:pPr>
+              <w:spacing w:after="0" w:line="240" w:lineRule="auto"/>
+              <w:jc w:val="center"/>
+              <w:rPr>
+                <w:rFonts w:ascii="Calibri" w:eastAsia="Times New Roman" w:hAnsi="Calibri" w:cs="Times New Roman"/>
+                <w:color w:val="000000"/>
+              </w:rPr>
+            </w:pPr>
+            <w:r>
+              <w:rPr>
+                <w:rFonts w:ascii="Calibri" w:eastAsia="Times New Roman" w:hAnsi="Calibri" w:cs="Times New Roman"/>
+                <w:color w:val="000000"/>
+              </w:rPr>
+              <w:t>Mélissa</w:t>
+            </w:r>
+          </w:p>
+        </w:tc>
+        <w:tc>
+          <w:tcPr>
+            <w:tcW w:w="1200" w:type="dxa"/>
+            <w:tcBorders>
+              <w:top w:val="nil"/>
+              <w:left w:val="nil"/>
+              <w:bottom w:val="single" w:sz="4" w:space="0" w:color="auto"/>
+              <w:right w:val="single" w:sz="8" w:space="0" w:color="auto"/>
+            </w:tcBorders>
+            <w:shd w:val="clear" w:color="auto" w:fill="F2F2F2" w:themeFill="background1" w:themeFillShade="F2"/>
+            <w:noWrap/>
+            <w:vAlign w:val="center"/>
+            <w:hideMark/>
+          </w:tcPr>
+          <w:p>
+            <w:pPr>
+              <w:spacing w:after="0" w:line="240" w:lineRule="auto"/>
+              <w:jc w:val="center"/>
+              <w:rPr>
+                <w:rFonts w:ascii="Calibri" w:eastAsia="Times New Roman" w:hAnsi="Calibri" w:cs="Times New Roman"/>
+                <w:color w:val="000000"/>
+              </w:rPr>
+            </w:pPr>
+            <w:r>
+              <w:rPr>
+                <w:rFonts w:ascii="Calibri" w:eastAsia="Times New Roman" w:hAnsi="Calibri" w:cs="Times New Roman"/>
+                <w:color w:val="000000"/>
+              </w:rPr>
+              <w:t>4,5</w:t>
+            </w:r>
+          </w:p>
+        </w:tc>
+      </w:tr>
+      <w:tr>
+        <w:trPr>
+          <w:trHeight w:val="315"/>
+          <w:jc w:val="center"/>
+        </w:trPr>
+        <w:tc>
+          <w:tcPr>
+            <w:tcW w:w="2520" w:type="dxa"/>
+            <w:tcBorders>
+              <w:top w:val="nil"/>
+              <w:left w:val="single" w:sz="8" w:space="0" w:color="auto"/>
+              <w:bottom w:val="single" w:sz="8" w:space="0" w:color="auto"/>
+              <w:right w:val="single" w:sz="4" w:space="0" w:color="auto"/>
+            </w:tcBorders>
+            <w:shd w:val="clear" w:color="auto" w:fill="auto"/>
+            <w:noWrap/>
+            <w:vAlign w:val="bottom"/>
+            <w:hideMark/>
+          </w:tcPr>
+          <w:p>
+            <w:pPr>
+              <w:spacing w:after="0" w:line="240" w:lineRule="auto"/>
+              <w:rPr>
+                <w:rFonts w:ascii="Calibri" w:eastAsia="Times New Roman" w:hAnsi="Calibri" w:cs="Times New Roman"/>
+                <w:color w:val="000000"/>
+              </w:rPr>
+            </w:pPr>
+            <w:r>
+              <w:rPr>
+                <w:rFonts w:ascii="Calibri" w:eastAsia="Times New Roman" w:hAnsi="Calibri" w:cs="Times New Roman"/>
+                <w:color w:val="000000"/>
+              </w:rPr>
+              <w:t>Insertion de base</w:t>
+            </w:r>
+          </w:p>
+        </w:tc>
+        <w:tc>
+          <w:tcPr>
+            <w:tcW w:w="2700" w:type="dxa"/>
+            <w:tcBorders>
+              <w:top w:val="nil"/>
+              <w:left w:val="nil"/>
+              <w:bottom w:val="single" w:sz="8" w:space="0" w:color="auto"/>
+              <w:right w:val="single" w:sz="4" w:space="0" w:color="auto"/>
+            </w:tcBorders>
+            <w:shd w:val="clear" w:color="auto" w:fill="auto"/>
+            <w:noWrap/>
+            <w:vAlign w:val="bottom"/>
+            <w:hideMark/>
+          </w:tcPr>
+          <w:p>
+            <w:pPr>
+              <w:spacing w:after="0" w:line="240" w:lineRule="auto"/>
+              <w:jc w:val="center"/>
+              <w:rPr>
+                <w:rFonts w:ascii="Calibri" w:eastAsia="Times New Roman" w:hAnsi="Calibri" w:cs="Times New Roman"/>
+                <w:color w:val="000000"/>
+              </w:rPr>
+            </w:pPr>
+            <w:r>
+              <w:rPr>
+                <w:rFonts w:ascii="Calibri" w:eastAsia="Times New Roman" w:hAnsi="Calibri" w:cs="Times New Roman"/>
+                <w:color w:val="000000"/>
+              </w:rPr>
+              <w:t xml:space="preserve">Charlie, Melissa et </w:t>
+            </w:r>
+            <w:r>
+              <w:rPr>
+                <w:rFonts w:ascii="Calibri" w:eastAsia="Times New Roman" w:hAnsi="Calibri" w:cs="Times New Roman"/>
+                <w:color w:val="000000"/>
+              </w:rPr>
+              <w:t>Fréderic</w:t>
+            </w:r>
+          </w:p>
+        </w:tc>
+        <w:tc>
+          <w:tcPr>
+            <w:tcW w:w="1200" w:type="dxa"/>
+            <w:tcBorders>
+              <w:top w:val="nil"/>
+              <w:left w:val="nil"/>
+              <w:bottom w:val="single" w:sz="8" w:space="0" w:color="auto"/>
+              <w:right w:val="single" w:sz="8" w:space="0" w:color="auto"/>
+            </w:tcBorders>
+            <w:shd w:val="clear" w:color="auto" w:fill="auto"/>
+            <w:noWrap/>
+            <w:vAlign w:val="center"/>
+            <w:hideMark/>
+          </w:tcPr>
+          <w:p>
+            <w:pPr>
+              <w:spacing w:after="0" w:line="240" w:lineRule="auto"/>
+              <w:jc w:val="center"/>
+              <w:rPr>
+                <w:rFonts w:ascii="Calibri" w:eastAsia="Times New Roman" w:hAnsi="Calibri" w:cs="Times New Roman"/>
+                <w:color w:val="000000"/>
+              </w:rPr>
+            </w:pPr>
+            <w:r>
+              <w:rPr>
+                <w:rFonts w:ascii="Calibri" w:eastAsia="Times New Roman" w:hAnsi="Calibri" w:cs="Times New Roman"/>
+                <w:color w:val="000000"/>
+              </w:rPr>
+              <w:t>1,5</w:t>
+            </w:r>
+          </w:p>
+        </w:tc>
+      </w:tr>
+    </w:tbl>
+    <w:p/>
+    <w:p>
+      <w:pPr>
+        <w:pStyle w:val="Titre1"/>
+        <w:rPr>
+          <w:sz w:val="40"/>
+        </w:rPr>
+      </w:pPr>
+      <w:bookmarkStart w:id="7" w:name="_Toc417470385"/>
+    </w:p>
+    <w:p/>
+    <w:p/>
+    <w:p/>
+    <w:p/>
     <w:p/>
     <w:p/>
     <w:p>
@@ -5032,7 +6348,6 @@
           <w:sz w:val="40"/>
         </w:rPr>
       </w:pPr>
-      <w:bookmarkStart w:id="6" w:name="_Toc417317067"/>
       <w:r>
         <w:rPr>
           <w:sz w:val="40"/>
@@ -5040,7 +6355,7 @@
         <w:lastRenderedPageBreak/>
         <w:t>Base de données</w:t>
       </w:r>
-      <w:bookmarkEnd w:id="6"/>
+      <w:bookmarkEnd w:id="7"/>
     </w:p>
     <w:p>
       <w:pPr>
@@ -5049,22 +6364,36 @@
           <w:sz w:val="28"/>
         </w:rPr>
       </w:pPr>
-      <w:bookmarkStart w:id="7" w:name="_Toc417317068"/>
+      <w:bookmarkStart w:id="8" w:name="_Toc417470386"/>
       <w:r>
         <w:rPr>
           <w:sz w:val="28"/>
         </w:rPr>
         <w:t>Dictionnaire de données</w:t>
       </w:r>
-      <w:bookmarkEnd w:id="7"/>
+      <w:bookmarkEnd w:id="8"/>
+    </w:p>
+    <w:p>
+      <w:pPr>
+        <w:rPr>
+          <w:sz w:val="8"/>
+        </w:rPr>
+      </w:pPr>
+    </w:p>
+    <w:p>
+      <w:pPr>
+        <w:rPr>
+          <w:sz w:val="28"/>
+        </w:rPr>
+      </w:pPr>
       <w:r>
         <w:rPr>
           <w:noProof/>
         </w:rPr>
         <w:drawing>
-          <wp:inline distT="0" distB="0" distL="0" distR="0" wp14:anchorId="398CC833" wp14:editId="68E92C6F">
-            <wp:extent cx="7795777" cy="4444667"/>
-            <wp:effectExtent l="18097" t="20003" r="14288" b="14287"/>
+          <wp:inline distT="0" distB="0" distL="0" distR="0" wp14:anchorId="71996CAF" wp14:editId="25EB7B2C">
+            <wp:extent cx="7491201" cy="4271017"/>
+            <wp:effectExtent l="9843" t="28257" r="24447" b="24448"/>
             <wp:docPr id="10" name="Image 10"/>
             <wp:cNvGraphicFramePr>
               <a:graphicFrameLocks xmlns:a="http://schemas.openxmlformats.org/drawingml/2006/main" noChangeAspect="1"/>
@@ -5094,7 +6423,7 @@
                   <pic:spPr bwMode="auto">
                     <a:xfrm rot="16200000">
                       <a:off x="0" y="0"/>
-                      <a:ext cx="7795777" cy="4444667"/>
+                      <a:ext cx="7483619" cy="4266694"/>
                     </a:xfrm>
                     <a:prstGeom prst="rect">
                       <a:avLst/>
@@ -5178,7 +6507,6 @@
           <w:sz w:val="28"/>
         </w:rPr>
       </w:pPr>
-      <w:bookmarkStart w:id="8" w:name="_Toc417317069"/>
     </w:p>
     <w:p>
       <w:pPr>
@@ -5187,6 +6515,7 @@
           <w:sz w:val="28"/>
         </w:rPr>
       </w:pPr>
+      <w:bookmarkStart w:id="9" w:name="_Toc417470387"/>
       <w:r>
         <w:rPr>
           <w:sz w:val="28"/>
@@ -5205,45 +6534,197 @@
         </w:rPr>
         <w:t>les de gestions, de calculs et d’intégrités</w:t>
       </w:r>
-      <w:bookmarkEnd w:id="8"/>
+      <w:bookmarkEnd w:id="9"/>
     </w:p>
+    <w:p/>
     <w:p>
       <w:pPr>
         <w:pStyle w:val="Titre4"/>
+        <w:ind w:firstLine="708"/>
+        <w:rPr>
+          <w:rStyle w:val="Titredulivre"/>
+          <w:color w:val="auto"/>
+          <w:sz w:val="24"/>
+        </w:rPr>
       </w:pPr>
       <w:r>
+        <w:rPr>
+          <w:rStyle w:val="Titredulivre"/>
+          <w:color w:val="auto"/>
+          <w:sz w:val="24"/>
+        </w:rPr>
         <w:t>Total</w:t>
+      </w:r>
+      <w:r>
+        <w:rPr>
+          <w:rStyle w:val="Titredulivre"/>
+          <w:color w:val="auto"/>
+          <w:sz w:val="24"/>
+        </w:rPr>
+        <w:t> =  Prix du billet x Le nombre de billet acheté</w:t>
       </w:r>
     </w:p>
     <w:p>
       <w:pPr>
-        <w:pStyle w:val="Titre3"/>
         <w:rPr>
-          <w:sz w:val="28"/>
+          <w:sz w:val="2"/>
         </w:rPr>
       </w:pPr>
-      <w:bookmarkStart w:id="9" w:name="_Toc417317071"/>
+    </w:p>
+    <w:p>
+      <w:pPr>
+        <w:pStyle w:val="Paragraphedeliste"/>
+        <w:jc w:val="both"/>
+      </w:pPr>
+      <w:r>
+        <w:t xml:space="preserve">La table facture n’est pas normalisé à cause du total. Mais c’est une dénormalisation en connaissance de cause. La table a été construire de cette façon pour permettre une consultation plus facile </w:t>
+      </w:r>
+      <w:r>
+        <w:t xml:space="preserve">du total d’argent dépensé en billet. Ainsi, s’il y a beaucoup de données dans la base de données, la commande qui calcule le tout sera moins longue et moins lourde. </w:t>
+      </w:r>
+    </w:p>
+    <w:p>
+      <w:pPr>
+        <w:pStyle w:val="Paragraphedeliste"/>
+      </w:pPr>
+    </w:p>
+    <w:p>
+      <w:pPr>
+        <w:pStyle w:val="Paragraphedeliste"/>
+        <w:rPr>
+          <w:rStyle w:val="Titredulivre"/>
+          <w:rFonts w:asciiTheme="majorHAnsi" w:eastAsiaTheme="majorEastAsia" w:hAnsiTheme="majorHAnsi" w:cstheme="majorBidi"/>
+          <w:i/>
+          <w:iCs/>
+          <w:sz w:val="24"/>
+        </w:rPr>
+      </w:pPr>
       <w:r>
         <w:rPr>
-          <w:sz w:val="28"/>
+          <w:rStyle w:val="Titredulivre"/>
+          <w:rFonts w:asciiTheme="majorHAnsi" w:eastAsiaTheme="majorEastAsia" w:hAnsiTheme="majorHAnsi" w:cstheme="majorBidi"/>
+          <w:i/>
+          <w:iCs/>
+          <w:sz w:val="24"/>
         </w:rPr>
-        <w:t>Validation de la base de données</w:t>
+        <w:t xml:space="preserve">Nombre de billets dans la table </w:t>
       </w:r>
-      <w:bookmarkEnd w:id="9"/>
+      <w:r>
+        <w:rPr>
+          <w:rStyle w:val="Titredulivre"/>
+          <w:rFonts w:asciiTheme="majorHAnsi" w:eastAsiaTheme="majorEastAsia" w:hAnsiTheme="majorHAnsi" w:cstheme="majorBidi"/>
+          <w:i/>
+          <w:iCs/>
+          <w:sz w:val="24"/>
+        </w:rPr>
+        <w:t>v</w:t>
+      </w:r>
+      <w:r>
+        <w:rPr>
+          <w:rStyle w:val="Titredulivre"/>
+          <w:rFonts w:asciiTheme="majorHAnsi" w:eastAsiaTheme="majorEastAsia" w:hAnsiTheme="majorHAnsi" w:cstheme="majorBidi"/>
+          <w:i/>
+          <w:iCs/>
+          <w:sz w:val="24"/>
+        </w:rPr>
+        <w:t>ente et panier</w:t>
+      </w:r>
     </w:p>
-    <w:p/>
-    <w:p/>
-    <w:p/>
     <w:p>
-      <w:bookmarkStart w:id="10" w:name="_GoBack"/>
-      <w:bookmarkEnd w:id="10"/>
+      <w:pPr>
+        <w:pStyle w:val="Paragraphedeliste"/>
+        <w:rPr>
+          <w:rStyle w:val="Titredulivre"/>
+          <w:rFonts w:asciiTheme="majorHAnsi" w:eastAsiaTheme="majorEastAsia" w:hAnsiTheme="majorHAnsi" w:cstheme="majorBidi"/>
+          <w:i/>
+          <w:iCs/>
+        </w:rPr>
+      </w:pPr>
     </w:p>
-    <w:p/>
-    <w:p/>
-    <w:p/>
-    <w:p/>
-    <w:p/>
-    <w:p/>
+    <w:p>
+      <w:pPr>
+        <w:pStyle w:val="Paragraphedeliste"/>
+        <w:jc w:val="both"/>
+      </w:pPr>
+      <w:r>
+        <w:t>Il faut comprendre qu’un billet dans notre table ne constitue pas une place assignée, mais bie</w:t>
+      </w:r>
+      <w:r>
+        <w:t xml:space="preserve">n un type de billet disponible. </w:t>
+      </w:r>
+    </w:p>
+    <w:p>
+      <w:pPr>
+        <w:pStyle w:val="Paragraphedeliste"/>
+      </w:pPr>
+    </w:p>
+    <w:p>
+      <w:pPr>
+        <w:pStyle w:val="Paragraphedeliste"/>
+        <w:rPr>
+          <w:rStyle w:val="Titredulivre"/>
+          <w:rFonts w:asciiTheme="majorHAnsi" w:eastAsiaTheme="majorEastAsia" w:hAnsiTheme="majorHAnsi" w:cstheme="majorBidi"/>
+          <w:i/>
+          <w:iCs/>
+          <w:sz w:val="24"/>
+        </w:rPr>
+      </w:pPr>
+      <w:r>
+        <w:rPr>
+          <w:rStyle w:val="Titredulivre"/>
+          <w:rFonts w:asciiTheme="majorHAnsi" w:eastAsiaTheme="majorEastAsia" w:hAnsiTheme="majorHAnsi" w:cstheme="majorBidi"/>
+          <w:i/>
+          <w:iCs/>
+          <w:sz w:val="24"/>
+        </w:rPr>
+        <w:t xml:space="preserve">Description </w:t>
+      </w:r>
+      <w:r>
+        <w:rPr>
+          <w:rStyle w:val="Titredulivre"/>
+          <w:rFonts w:asciiTheme="majorHAnsi" w:eastAsiaTheme="majorEastAsia" w:hAnsiTheme="majorHAnsi" w:cstheme="majorBidi"/>
+          <w:i/>
+          <w:iCs/>
+          <w:sz w:val="24"/>
+        </w:rPr>
+        <w:t>dans la table</w:t>
+      </w:r>
+      <w:r>
+        <w:rPr>
+          <w:rStyle w:val="Titredulivre"/>
+          <w:rFonts w:asciiTheme="majorHAnsi" w:eastAsiaTheme="majorEastAsia" w:hAnsiTheme="majorHAnsi" w:cstheme="majorBidi"/>
+          <w:i/>
+          <w:iCs/>
+          <w:sz w:val="24"/>
+        </w:rPr>
+        <w:t xml:space="preserve"> spectacle</w:t>
+      </w:r>
+    </w:p>
+    <w:p>
+      <w:pPr>
+        <w:pStyle w:val="Paragraphedeliste"/>
+        <w:rPr>
+          <w:rStyle w:val="Titredulivre"/>
+          <w:rFonts w:asciiTheme="majorHAnsi" w:eastAsiaTheme="majorEastAsia" w:hAnsiTheme="majorHAnsi" w:cstheme="majorBidi"/>
+          <w:i/>
+          <w:iCs/>
+        </w:rPr>
+      </w:pPr>
+    </w:p>
+    <w:p>
+      <w:pPr>
+        <w:pStyle w:val="Paragraphedeliste"/>
+        <w:jc w:val="both"/>
+      </w:pPr>
+      <w:r>
+        <w:t xml:space="preserve">Pour ne pas avoir à créer une autre table qui contiendrait uniquement les artistes présents aux différents spectacles. On a opté pour un attribut description qui comprend la liste des artistes et ce que le spectacle va présenter. </w:t>
+      </w:r>
+    </w:p>
+    <w:p>
+      <w:pPr>
+        <w:pStyle w:val="Paragraphedeliste"/>
+      </w:pPr>
+    </w:p>
     <w:p/>
     <w:p/>
     <w:p/>
@@ -5265,14 +6746,14 @@
           <w:sz w:val="28"/>
         </w:rPr>
       </w:pPr>
-      <w:bookmarkStart w:id="11" w:name="_Toc417317070"/>
+      <w:bookmarkStart w:id="10" w:name="_Toc417470389"/>
       <w:r>
         <w:rPr>
           <w:sz w:val="28"/>
         </w:rPr>
         <w:t>Modèle relationnel</w:t>
       </w:r>
-      <w:bookmarkEnd w:id="11"/>
+      <w:bookmarkEnd w:id="10"/>
     </w:p>
     <w:p/>
     <w:p>
@@ -5280,11 +6761,10 @@
         <w:rPr>
           <w:noProof/>
         </w:rPr>
-        <w:lastRenderedPageBreak/>
         <w:drawing>
           <wp:inline distT="0" distB="0" distL="0" distR="0">
-            <wp:extent cx="8209072" cy="5143469"/>
-            <wp:effectExtent l="8890" t="0" r="0" b="0"/>
+            <wp:extent cx="7962211" cy="4988796"/>
+            <wp:effectExtent l="635" t="0" r="1905" b="1905"/>
             <wp:docPr id="12" name="Image 12"/>
             <wp:cNvGraphicFramePr>
               <a:graphicFrameLocks xmlns:a="http://schemas.openxmlformats.org/drawingml/2006/main" noChangeAspect="1"/>
@@ -5314,7 +6794,7 @@
                   <pic:spPr bwMode="auto">
                     <a:xfrm rot="16200000">
                       <a:off x="0" y="0"/>
-                      <a:ext cx="8227164" cy="5154804"/>
+                      <a:ext cx="7980475" cy="5000240"/>
                     </a:xfrm>
                     <a:prstGeom prst="rect">
                       <a:avLst/>
@@ -5338,7 +6818,7 @@
           <w:sz w:val="40"/>
         </w:rPr>
       </w:pPr>
-      <w:bookmarkStart w:id="12" w:name="_Toc417317072"/>
+      <w:bookmarkStart w:id="11" w:name="_Toc417470390"/>
       <w:r>
         <w:rPr>
           <w:sz w:val="40"/>
@@ -5346,7 +6826,7 @@
         <w:lastRenderedPageBreak/>
         <w:t>Batterie de tests pour application web</w:t>
       </w:r>
-      <w:bookmarkEnd w:id="12"/>
+      <w:bookmarkEnd w:id="11"/>
     </w:p>
     <w:p/>
     <w:tbl>
@@ -7452,14 +8932,14 @@
           <w:sz w:val="40"/>
         </w:rPr>
       </w:pPr>
-      <w:bookmarkStart w:id="13" w:name="_Toc417317073"/>
+      <w:bookmarkStart w:id="12" w:name="_Toc417470391"/>
       <w:r>
         <w:rPr>
           <w:sz w:val="40"/>
         </w:rPr>
         <w:t>Prototype de l’application</w:t>
       </w:r>
-      <w:bookmarkEnd w:id="13"/>
+      <w:bookmarkEnd w:id="12"/>
     </w:p>
     <w:sectPr>
       <w:pgSz w:w="11906" w:h="16838"/>
@@ -8207,6 +9687,19 @@
       <w:color w:val="387025" w:themeColor="accent1"/>
     </w:rPr>
   </w:style>
+  <w:style w:type="character" w:styleId="Titredulivre">
+    <w:name w:val="Book Title"/>
+    <w:basedOn w:val="Policepardfaut"/>
+    <w:uiPriority w:val="33"/>
+    <w:qFormat/>
+    <w:rsid w:val="00990012"/>
+    <w:rPr>
+      <w:b/>
+      <w:bCs/>
+      <w:smallCaps/>
+      <w:spacing w:val="5"/>
+    </w:rPr>
+  </w:style>
 </w:styles>
 </file>
 
@@ -8741,516 +10234,20 @@
       <w:color w:val="387025" w:themeColor="accent1"/>
     </w:rPr>
   </w:style>
-</w:styles>
-</file>
-
-<file path=word/glossary/document.xml><?xml version="1.0" encoding="utf-8"?>
-<w:glossaryDocument xmlns:wpc="http://schemas.microsoft.com/office/word/2010/wordprocessingCanvas" xmlns:mc="http://schemas.openxmlformats.org/markup-compatibility/2006" xmlns:o="urn:schemas-microsoft-com:office:office" xmlns:r="http://schemas.openxmlformats.org/officeDocument/2006/relationships" xmlns:m="http://schemas.openxmlformats.org/officeDocument/2006/math" xmlns:v="urn:schemas-microsoft-com:vml" xmlns:wp14="http://schemas.microsoft.com/office/word/2010/wordprocessingDrawing" xmlns:wp="http://schemas.openxmlformats.org/drawingml/2006/wordprocessingDrawing" xmlns:w10="urn:schemas-microsoft-com:office:word" xmlns:w="http://schemas.openxmlformats.org/wordprocessingml/2006/main" xmlns:w14="http://schemas.microsoft.com/office/word/2010/wordml" xmlns:wpg="http://schemas.microsoft.com/office/word/2010/wordprocessingGroup" xmlns:wpi="http://schemas.microsoft.com/office/word/2010/wordprocessingInk" xmlns:wne="http://schemas.microsoft.com/office/word/2006/wordml" xmlns:wps="http://schemas.microsoft.com/office/word/2010/wordprocessingShape" mc:Ignorable="w14 wp14"/>
-</file>
-
-<file path=word/glossary/fontTable.xml><?xml version="1.0" encoding="utf-8"?>
-<w:fonts xmlns:mc="http://schemas.openxmlformats.org/markup-compatibility/2006" xmlns:r="http://schemas.openxmlformats.org/officeDocument/2006/relationships" xmlns:w="http://schemas.openxmlformats.org/wordprocessingml/2006/main" xmlns:w14="http://schemas.microsoft.com/office/word/2010/wordml" mc:Ignorable="w14">
-  <w:font w:name="Symbol">
-    <w:panose1 w:val="05050102010706020507"/>
-    <w:charset w:val="02"/>
-    <w:family w:val="roman"/>
-    <w:pitch w:val="variable"/>
-    <w:sig w:usb0="00000000" w:usb1="10000000" w:usb2="00000000" w:usb3="00000000" w:csb0="80000000" w:csb1="00000000"/>
-  </w:font>
-  <w:font w:name="Times New Roman">
-    <w:panose1 w:val="02020603050405020304"/>
-    <w:charset w:val="00"/>
-    <w:family w:val="roman"/>
-    <w:pitch w:val="variable"/>
-    <w:sig w:usb0="E0002AFF" w:usb1="C0007841" w:usb2="00000009" w:usb3="00000000" w:csb0="000001FF" w:csb1="00000000"/>
-  </w:font>
-  <w:font w:name="Courier New">
-    <w:panose1 w:val="02070309020205020404"/>
-    <w:charset w:val="00"/>
-    <w:family w:val="modern"/>
-    <w:pitch w:val="fixed"/>
-    <w:sig w:usb0="E0002AFF" w:usb1="C0007843" w:usb2="00000009" w:usb3="00000000" w:csb0="000001FF" w:csb1="00000000"/>
-  </w:font>
-  <w:font w:name="Wingdings">
-    <w:panose1 w:val="05000000000000000000"/>
-    <w:charset w:val="02"/>
-    <w:family w:val="auto"/>
-    <w:pitch w:val="variable"/>
-    <w:sig w:usb0="00000000" w:usb1="10000000" w:usb2="00000000" w:usb3="00000000" w:csb0="80000000" w:csb1="00000000"/>
-  </w:font>
-  <w:font w:name="Constantia">
-    <w:panose1 w:val="02030602050306030303"/>
-    <w:charset w:val="00"/>
-    <w:family w:val="roman"/>
-    <w:pitch w:val="variable"/>
-    <w:sig w:usb0="A00002EF" w:usb1="4000204B" w:usb2="00000000" w:usb3="00000000" w:csb0="0000019F" w:csb1="00000000"/>
-  </w:font>
-  <w:font w:name="Calibri">
-    <w:panose1 w:val="020F0502020204030204"/>
-    <w:charset w:val="00"/>
-    <w:family w:val="swiss"/>
-    <w:pitch w:val="variable"/>
-    <w:sig w:usb0="E00002FF" w:usb1="4000ACFF" w:usb2="00000001" w:usb3="00000000" w:csb0="0000019F" w:csb1="00000000"/>
-  </w:font>
-  <w:font w:name="Tahoma">
-    <w:panose1 w:val="020B0604030504040204"/>
-    <w:charset w:val="00"/>
-    <w:family w:val="swiss"/>
-    <w:pitch w:val="variable"/>
-    <w:sig w:usb0="E1002EFF" w:usb1="C000605B" w:usb2="00000029" w:usb3="00000000" w:csb0="000101FF" w:csb1="00000000"/>
-  </w:font>
-  <w:font w:name="Cambria">
-    <w:panose1 w:val="02040503050406030204"/>
-    <w:charset w:val="00"/>
-    <w:family w:val="roman"/>
-    <w:pitch w:val="variable"/>
-    <w:sig w:usb0="E00002FF" w:usb1="400004FF" w:usb2="00000000" w:usb3="00000000" w:csb0="0000019F" w:csb1="00000000"/>
-  </w:font>
-</w:fonts>
-</file>
-
-<file path=word/glossary/settings.xml><?xml version="1.0" encoding="utf-8"?>
-<w:settings xmlns:mc="http://schemas.openxmlformats.org/markup-compatibility/2006" xmlns:o="urn:schemas-microsoft-com:office:office" xmlns:r="http://schemas.openxmlformats.org/officeDocument/2006/relationships" xmlns:m="http://schemas.openxmlformats.org/officeDocument/2006/math" xmlns:v="urn:schemas-microsoft-com:vml" xmlns:w10="urn:schemas-microsoft-com:office:word" xmlns:w="http://schemas.openxmlformats.org/wordprocessingml/2006/main" xmlns:w14="http://schemas.microsoft.com/office/word/2010/wordml" xmlns:sl="http://schemas.openxmlformats.org/schemaLibrary/2006/main" mc:Ignorable="w14">
-  <w:view w:val="normal"/>
-  <w:defaultTabStop w:val="708"/>
-  <w:hyphenationZone w:val="425"/>
-  <w:characterSpacingControl w:val="doNotCompress"/>
-  <w:compat>
-    <w:useFELayout/>
-    <w:compatSetting w:name="compatibilityMode" w:uri="http://schemas.microsoft.com/office/word" w:val="14"/>
-    <w:compatSetting w:name="overrideTableStyleFontSizeAndJustification" w:uri="http://schemas.microsoft.com/office/word" w:val="1"/>
-    <w:compatSetting w:name="enableOpenTypeFeatures" w:uri="http://schemas.microsoft.com/office/word" w:val="1"/>
-    <w:compatSetting w:name="doNotFlipMirrorIndents" w:uri="http://schemas.microsoft.com/office/word" w:val="1"/>
-  </w:compat>
-  <w:rsids>
-    <w:rsidRoot w:val="00A17241"/>
-    <w:rsid w:val="00693C06"/>
-    <w:rsid w:val="00A17241"/>
-    <w:rsid w:val="00EA6963"/>
-  </w:rsids>
-  <m:mathPr>
-    <m:mathFont m:val="Cambria Math"/>
-    <m:brkBin m:val="before"/>
-    <m:brkBinSub m:val="--"/>
-    <m:smallFrac m:val="0"/>
-    <m:dispDef/>
-    <m:lMargin m:val="0"/>
-    <m:rMargin m:val="0"/>
-    <m:defJc m:val="centerGroup"/>
-    <m:wrapIndent m:val="1440"/>
-    <m:intLim m:val="subSup"/>
-    <m:naryLim m:val="undOvr"/>
-  </m:mathPr>
-  <w:themeFontLang w:val="fr-CA"/>
-  <w:clrSchemeMapping w:bg1="light1" w:t1="dark1" w:bg2="light2" w:t2="dark2" w:accent1="accent1" w:accent2="accent2" w:accent3="accent3" w:accent4="accent4" w:accent5="accent5" w:accent6="accent6" w:hyperlink="hyperlink" w:followedHyperlink="followedHyperlink"/>
-  <w:decimalSymbol w:val=","/>
-  <w:listSeparator w:val=";"/>
-</w:settings>
-</file>
-
-<file path=word/glossary/styles.xml><?xml version="1.0" encoding="utf-8"?>
-<w:styles xmlns:mc="http://schemas.openxmlformats.org/markup-compatibility/2006" xmlns:r="http://schemas.openxmlformats.org/officeDocument/2006/relationships" xmlns:w="http://schemas.openxmlformats.org/wordprocessingml/2006/main" xmlns:w14="http://schemas.microsoft.com/office/word/2010/wordml" mc:Ignorable="w14">
-  <w:docDefaults>
-    <w:rPrDefault>
-      <w:rPr>
-        <w:rFonts w:asciiTheme="minorHAnsi" w:eastAsiaTheme="minorEastAsia" w:hAnsiTheme="minorHAnsi" w:cstheme="minorBidi"/>
-        <w:sz w:val="22"/>
-        <w:szCs w:val="22"/>
-        <w:lang w:val="fr-CA" w:eastAsia="fr-CA" w:bidi="ar-SA"/>
-      </w:rPr>
-    </w:rPrDefault>
-    <w:pPrDefault>
-      <w:pPr>
-        <w:spacing w:after="200" w:line="276" w:lineRule="auto"/>
-      </w:pPr>
-    </w:pPrDefault>
-  </w:docDefaults>
-  <w:latentStyles w:defLockedState="0" w:defUIPriority="99" w:defSemiHidden="1" w:defUnhideWhenUsed="1" w:defQFormat="0" w:count="267">
-    <w:lsdException w:name="Normal" w:semiHidden="0" w:uiPriority="0" w:unhideWhenUsed="0" w:qFormat="1"/>
-    <w:lsdException w:name="heading 1" w:semiHidden="0" w:uiPriority="9" w:unhideWhenUsed="0" w:qFormat="1"/>
-    <w:lsdException w:name="heading 2" w:uiPriority="9" w:qFormat="1"/>
-    <w:lsdException w:name="heading 3" w:uiPriority="9" w:qFormat="1"/>
-    <w:lsdException w:name="heading 4" w:uiPriority="9" w:qFormat="1"/>
-    <w:lsdException w:name="heading 5" w:uiPriority="9" w:qFormat="1"/>
-    <w:lsdException w:name="heading 6" w:uiPriority="9" w:qFormat="1"/>
-    <w:lsdException w:name="heading 7" w:uiPriority="9" w:qFormat="1"/>
-    <w:lsdException w:name="heading 8" w:uiPriority="9" w:qFormat="1"/>
-    <w:lsdException w:name="heading 9" w:uiPriority="9" w:qFormat="1"/>
-    <w:lsdException w:name="toc 1" w:uiPriority="39"/>
-    <w:lsdException w:name="toc 2" w:uiPriority="39"/>
-    <w:lsdException w:name="toc 3" w:uiPriority="39"/>
-    <w:lsdException w:name="toc 4" w:uiPriority="39"/>
-    <w:lsdException w:name="toc 5" w:uiPriority="39"/>
-    <w:lsdException w:name="toc 6" w:uiPriority="39"/>
-    <w:lsdException w:name="toc 7" w:uiPriority="39"/>
-    <w:lsdException w:name="toc 8" w:uiPriority="39"/>
-    <w:lsdException w:name="toc 9" w:uiPriority="39"/>
-    <w:lsdException w:name="caption" w:uiPriority="35" w:qFormat="1"/>
-    <w:lsdException w:name="Title" w:semiHidden="0" w:uiPriority="10" w:unhideWhenUsed="0" w:qFormat="1"/>
-    <w:lsdException w:name="Default Paragraph Font" w:uiPriority="1"/>
-    <w:lsdException w:name="Subtitle" w:semiHidden="0" w:uiPriority="11" w:unhideWhenUsed="0" w:qFormat="1"/>
-    <w:lsdException w:name="Strong" w:semiHidden="0" w:uiPriority="22" w:unhideWhenUsed="0" w:qFormat="1"/>
-    <w:lsdException w:name="Emphasis" w:semiHidden="0" w:uiPriority="20" w:unhideWhenUsed="0" w:qFormat="1"/>
-    <w:lsdException w:name="Table Grid" w:semiHidden="0" w:uiPriority="59" w:unhideWhenUsed="0"/>
-    <w:lsdException w:name="Placeholder Text" w:unhideWhenUsed="0"/>
-    <w:lsdException w:name="No Spacing" w:semiHidden="0" w:uiPriority="1" w:unhideWhenUsed="0" w:qFormat="1"/>
-    <w:lsdException w:name="Light Shading" w:semiHidden="0" w:uiPriority="60" w:unhideWhenUsed="0"/>
-    <w:lsdException w:name="Light List" w:semiHidden="0" w:uiPriority="61" w:unhideWhenUsed="0"/>
-    <w:lsdException w:name="Light Grid" w:semiHidden="0" w:uiPriority="62" w:unhideWhenUsed="0"/>
-    <w:lsdException w:name="Medium Shading 1" w:semiHidden="0" w:uiPriority="63" w:unhideWhenUsed="0"/>
-    <w:lsdException w:name="Medium Shading 2" w:semiHidden="0" w:uiPriority="64" w:unhideWhenUsed="0"/>
-    <w:lsdException w:name="Medium List 1" w:semiHidden="0" w:uiPriority="65" w:unhideWhenUsed="0"/>
-    <w:lsdException w:name="Medium List 2" w:semiHidden="0" w:uiPriority="66" w:unhideWhenUsed="0"/>
-    <w:lsdException w:name="Medium Grid 1" w:semiHidden="0" w:uiPriority="67" w:unhideWhenUsed="0"/>
-    <w:lsdException w:name="Medium Grid 2" w:semiHidden="0" w:uiPriority="68" w:unhideWhenUsed="0"/>
-    <w:lsdException w:name="Medium Grid 3" w:semiHidden="0" w:uiPriority="69" w:unhideWhenUsed="0"/>
-    <w:lsdException w:name="Dark List" w:semiHidden="0" w:uiPriority="70" w:unhideWhenUsed="0"/>
-    <w:lsdException w:name="Colorful Shading" w:semiHidden="0" w:uiPriority="71" w:unhideWhenUsed="0"/>
-    <w:lsdException w:name="Colorful List" w:semiHidden="0" w:uiPriority="72" w:unhideWhenUsed="0"/>
-    <w:lsdException w:name="Colorful Grid" w:semiHidden="0" w:uiPriority="73" w:unhideWhenUsed="0"/>
-    <w:lsdException w:name="Light Shading Accent 1" w:semiHidden="0" w:uiPriority="60" w:unhideWhenUsed="0"/>
-    <w:lsdException w:name="Light List Accent 1" w:semiHidden="0" w:uiPriority="61" w:unhideWhenUsed="0"/>
-    <w:lsdException w:name="Light Grid Accent 1" w:semiHidden="0" w:uiPriority="62" w:unhideWhenUsed="0"/>
-    <w:lsdException w:name="Medium Shading 1 Accent 1" w:semiHidden="0" w:uiPriority="63" w:unhideWhenUsed="0"/>
-    <w:lsdException w:name="Medium Shading 2 Accent 1" w:semiHidden="0" w:uiPriority="64" w:unhideWhenUsed="0"/>
-    <w:lsdException w:name="Medium List 1 Accent 1" w:semiHidden="0" w:uiPriority="65" w:unhideWhenUsed="0"/>
-    <w:lsdException w:name="Revision" w:unhideWhenUsed="0"/>
-    <w:lsdException w:name="List Paragraph" w:semiHidden="0" w:uiPriority="34" w:unhideWhenUsed="0" w:qFormat="1"/>
-    <w:lsdException w:name="Quote" w:semiHidden="0" w:uiPriority="29" w:unhideWhenUsed="0" w:qFormat="1"/>
-    <w:lsdException w:name="Intense Quote" w:semiHidden="0" w:uiPriority="30" w:unhideWhenUsed="0" w:qFormat="1"/>
-    <w:lsdException w:name="Medium List 2 Accent 1" w:semiHidden="0" w:uiPriority="66" w:unhideWhenUsed="0"/>
-    <w:lsdException w:name="Medium Grid 1 Accent 1" w:semiHidden="0" w:uiPriority="67" w:unhideWhenUsed="0"/>
-    <w:lsdException w:name="Medium Grid 2 Accent 1" w:semiHidden="0" w:uiPriority="68" w:unhideWhenUsed="0"/>
-    <w:lsdException w:name="Medium Grid 3 Accent 1" w:semiHidden="0" w:uiPriority="69" w:unhideWhenUsed="0"/>
-    <w:lsdException w:name="Dark List Accent 1" w:semiHidden="0" w:uiPriority="70" w:unhideWhenUsed="0"/>
-    <w:lsdException w:name="Colorful Shading Accent 1" w:semiHidden="0" w:uiPriority="71" w:unhideWhenUsed="0"/>
-    <w:lsdException w:name="Colorful List Accent 1" w:semiHidden="0" w:uiPriority="72" w:unhideWhenUsed="0"/>
-    <w:lsdException w:name="Colorful Grid Accent 1" w:semiHidden="0" w:uiPriority="73" w:unhideWhenUsed="0"/>
-    <w:lsdException w:name="Light Shading Accent 2" w:semiHidden="0" w:uiPriority="60" w:unhideWhenUsed="0"/>
-    <w:lsdException w:name="Light List Accent 2" w:semiHidden="0" w:uiPriority="61" w:unhideWhenUsed="0"/>
-    <w:lsdException w:name="Light Grid Accent 2" w:semiHidden="0" w:uiPriority="62" w:unhideWhenUsed="0"/>
-    <w:lsdException w:name="Medium Shading 1 Accent 2" w:semiHidden="0" w:uiPriority="63" w:unhideWhenUsed="0"/>
-    <w:lsdException w:name="Medium Shading 2 Accent 2" w:semiHidden="0" w:uiPriority="64" w:unhideWhenUsed="0"/>
-    <w:lsdException w:name="Medium List 1 Accent 2" w:semiHidden="0" w:uiPriority="65" w:unhideWhenUsed="0"/>
-    <w:lsdException w:name="Medium List 2 Accent 2" w:semiHidden="0" w:uiPriority="66" w:unhideWhenUsed="0"/>
-    <w:lsdException w:name="Medium Grid 1 Accent 2" w:semiHidden="0" w:uiPriority="67" w:unhideWhenUsed="0"/>
-    <w:lsdException w:name="Medium Grid 2 Accent 2" w:semiHidden="0" w:uiPriority="68" w:unhideWhenUsed="0"/>
-    <w:lsdException w:name="Medium Grid 3 Accent 2" w:semiHidden="0" w:uiPriority="69" w:unhideWhenUsed="0"/>
-    <w:lsdException w:name="Dark List Accent 2" w:semiHidden="0" w:uiPriority="70" w:unhideWhenUsed="0"/>
-    <w:lsdException w:name="Colorful Shading Accent 2" w:semiHidden="0" w:uiPriority="71" w:unhideWhenUsed="0"/>
-    <w:lsdException w:name="Colorful List Accent 2" w:semiHidden="0" w:uiPriority="72" w:unhideWhenUsed="0"/>
-    <w:lsdException w:name="Colorful Grid Accent 2" w:semiHidden="0" w:uiPriority="73" w:unhideWhenUsed="0"/>
-    <w:lsdException w:name="Light Shading Accent 3" w:semiHidden="0" w:uiPriority="60" w:unhideWhenUsed="0"/>
-    <w:lsdException w:name="Light List Accent 3" w:semiHidden="0" w:uiPriority="61" w:unhideWhenUsed="0"/>
-    <w:lsdException w:name="Light Grid Accent 3" w:semiHidden="0" w:uiPriority="62" w:unhideWhenUsed="0"/>
-    <w:lsdException w:name="Medium Shading 1 Accent 3" w:semiHidden="0" w:uiPriority="63" w:unhideWhenUsed="0"/>
-    <w:lsdException w:name="Medium Shading 2 Accent 3" w:semiHidden="0" w:uiPriority="64" w:unhideWhenUsed="0"/>
-    <w:lsdException w:name="Medium List 1 Accent 3" w:semiHidden="0" w:uiPriority="65" w:unhideWhenUsed="0"/>
-    <w:lsdException w:name="Medium List 2 Accent 3" w:semiHidden="0" w:uiPriority="66" w:unhideWhenUsed="0"/>
-    <w:lsdException w:name="Medium Grid 1 Accent 3" w:semiHidden="0" w:uiPriority="67" w:unhideWhenUsed="0"/>
-    <w:lsdException w:name="Medium Grid 2 Accent 3" w:semiHidden="0" w:uiPriority="68" w:unhideWhenUsed="0"/>
-    <w:lsdException w:name="Medium Grid 3 Accent 3" w:semiHidden="0" w:uiPriority="69" w:unhideWhenUsed="0"/>
-    <w:lsdException w:name="Dark List Accent 3" w:semiHidden="0" w:uiPriority="70" w:unhideWhenUsed="0"/>
-    <w:lsdException w:name="Colorful Shading Accent 3" w:semiHidden="0" w:uiPriority="71" w:unhideWhenUsed="0"/>
-    <w:lsdException w:name="Colorful List Accent 3" w:semiHidden="0" w:uiPriority="72" w:unhideWhenUsed="0"/>
-    <w:lsdException w:name="Colorful Grid Accent 3" w:semiHidden="0" w:uiPriority="73" w:unhideWhenUsed="0"/>
-    <w:lsdException w:name="Light Shading Accent 4" w:semiHidden="0" w:uiPriority="60" w:unhideWhenUsed="0"/>
-    <w:lsdException w:name="Light List Accent 4" w:semiHidden="0" w:uiPriority="61" w:unhideWhenUsed="0"/>
-    <w:lsdException w:name="Light Grid Accent 4" w:semiHidden="0" w:uiPriority="62" w:unhideWhenUsed="0"/>
-    <w:lsdException w:name="Medium Shading 1 Accent 4" w:semiHidden="0" w:uiPriority="63" w:unhideWhenUsed="0"/>
-    <w:lsdException w:name="Medium Shading 2 Accent 4" w:semiHidden="0" w:uiPriority="64" w:unhideWhenUsed="0"/>
-    <w:lsdException w:name="Medium List 1 Accent 4" w:semiHidden="0" w:uiPriority="65" w:unhideWhenUsed="0"/>
-    <w:lsdException w:name="Medium List 2 Accent 4" w:semiHidden="0" w:uiPriority="66" w:unhideWhenUsed="0"/>
-    <w:lsdException w:name="Medium Grid 1 Accent 4" w:semiHidden="0" w:uiPriority="67" w:unhideWhenUsed="0"/>
-    <w:lsdException w:name="Medium Grid 2 Accent 4" w:semiHidden="0" w:uiPriority="68" w:unhideWhenUsed="0"/>
-    <w:lsdException w:name="Medium Grid 3 Accent 4" w:semiHidden="0" w:uiPriority="69" w:unhideWhenUsed="0"/>
-    <w:lsdException w:name="Dark List Accent 4" w:semiHidden="0" w:uiPriority="70" w:unhideWhenUsed="0"/>
-    <w:lsdException w:name="Colorful Shading Accent 4" w:semiHidden="0" w:uiPriority="71" w:unhideWhenUsed="0"/>
-    <w:lsdException w:name="Colorful List Accent 4" w:semiHidden="0" w:uiPriority="72" w:unhideWhenUsed="0"/>
-    <w:lsdException w:name="Colorful Grid Accent 4" w:semiHidden="0" w:uiPriority="73" w:unhideWhenUsed="0"/>
-    <w:lsdException w:name="Light Shading Accent 5" w:semiHidden="0" w:uiPriority="60" w:unhideWhenUsed="0"/>
-    <w:lsdException w:name="Light List Accent 5" w:semiHidden="0" w:uiPriority="61" w:unhideWhenUsed="0"/>
-    <w:lsdException w:name="Light Grid Accent 5" w:semiHidden="0" w:uiPriority="62" w:unhideWhenUsed="0"/>
-    <w:lsdException w:name="Medium Shading 1 Accent 5" w:semiHidden="0" w:uiPriority="63" w:unhideWhenUsed="0"/>
-    <w:lsdException w:name="Medium Shading 2 Accent 5" w:semiHidden="0" w:uiPriority="64" w:unhideWhenUsed="0"/>
-    <w:lsdException w:name="Medium List 1 Accent 5" w:semiHidden="0" w:uiPriority="65" w:unhideWhenUsed="0"/>
-    <w:lsdException w:name="Medium List 2 Accent 5" w:semiHidden="0" w:uiPriority="66" w:unhideWhenUsed="0"/>
-    <w:lsdException w:name="Medium Grid 1 Accent 5" w:semiHidden="0" w:uiPriority="67" w:unhideWhenUsed="0"/>
-    <w:lsdException w:name="Medium Grid 2 Accent 5" w:semiHidden="0" w:uiPriority="68" w:unhideWhenUsed="0"/>
-    <w:lsdException w:name="Medium Grid 3 Accent 5" w:semiHidden="0" w:uiPriority="69" w:unhideWhenUsed="0"/>
-    <w:lsdException w:name="Dark List Accent 5" w:semiHidden="0" w:uiPriority="70" w:unhideWhenUsed="0"/>
-    <w:lsdException w:name="Colorful Shading Accent 5" w:semiHidden="0" w:uiPriority="71" w:unhideWhenUsed="0"/>
-    <w:lsdException w:name="Colorful List Accent 5" w:semiHidden="0" w:uiPriority="72" w:unhideWhenUsed="0"/>
-    <w:lsdException w:name="Colorful Grid Accent 5" w:semiHidden="0" w:uiPriority="73" w:unhideWhenUsed="0"/>
-    <w:lsdException w:name="Light Shading Accent 6" w:semiHidden="0" w:uiPriority="60" w:unhideWhenUsed="0"/>
-    <w:lsdException w:name="Light List Accent 6" w:semiHidden="0" w:uiPriority="61" w:unhideWhenUsed="0"/>
-    <w:lsdException w:name="Light Grid Accent 6" w:semiHidden="0" w:uiPriority="62" w:unhideWhenUsed="0"/>
-    <w:lsdException w:name="Medium Shading 1 Accent 6" w:semiHidden="0" w:uiPriority="63" w:unhideWhenUsed="0"/>
-    <w:lsdException w:name="Medium Shading 2 Accent 6" w:semiHidden="0" w:uiPriority="64" w:unhideWhenUsed="0"/>
-    <w:lsdException w:name="Medium List 1 Accent 6" w:semiHidden="0" w:uiPriority="65" w:unhideWhenUsed="0"/>
-    <w:lsdException w:name="Medium List 2 Accent 6" w:semiHidden="0" w:uiPriority="66" w:unhideWhenUsed="0"/>
-    <w:lsdException w:name="Medium Grid 1 Accent 6" w:semiHidden="0" w:uiPriority="67" w:unhideWhenUsed="0"/>
-    <w:lsdException w:name="Medium Grid 2 Accent 6" w:semiHidden="0" w:uiPriority="68" w:unhideWhenUsed="0"/>
-    <w:lsdException w:name="Medium Grid 3 Accent 6" w:semiHidden="0" w:uiPriority="69" w:unhideWhenUsed="0"/>
-    <w:lsdException w:name="Dark List Accent 6" w:semiHidden="0" w:uiPriority="70" w:unhideWhenUsed="0"/>
-    <w:lsdException w:name="Colorful Shading Accent 6" w:semiHidden="0" w:uiPriority="71" w:unhideWhenUsed="0"/>
-    <w:lsdException w:name="Colorful List Accent 6" w:semiHidden="0" w:uiPriority="72" w:unhideWhenUsed="0"/>
-    <w:lsdException w:name="Colorful Grid Accent 6" w:semiHidden="0" w:uiPriority="73" w:unhideWhenUsed="0"/>
-    <w:lsdException w:name="Subtle Emphasis" w:semiHidden="0" w:uiPriority="19" w:unhideWhenUsed="0" w:qFormat="1"/>
-    <w:lsdException w:name="Intense Emphasis" w:semiHidden="0" w:uiPriority="21" w:unhideWhenUsed="0" w:qFormat="1"/>
-    <w:lsdException w:name="Subtle Reference" w:semiHidden="0" w:uiPriority="31" w:unhideWhenUsed="0" w:qFormat="1"/>
-    <w:lsdException w:name="Intense Reference" w:semiHidden="0" w:uiPriority="32" w:unhideWhenUsed="0" w:qFormat="1"/>
-    <w:lsdException w:name="Book Title" w:semiHidden="0" w:uiPriority="33" w:unhideWhenUsed="0" w:qFormat="1"/>
-    <w:lsdException w:name="Bibliography" w:uiPriority="37"/>
-    <w:lsdException w:name="TOC Heading" w:uiPriority="39" w:qFormat="1"/>
-  </w:latentStyles>
-  <w:style w:type="paragraph" w:default="1" w:styleId="Normal">
-    <w:name w:val="Normal"/>
+  <w:style w:type="character" w:styleId="Titredulivre">
+    <w:name w:val="Book Title"/>
+    <w:basedOn w:val="Policepardfaut"/>
+    <w:uiPriority w:val="33"/>
     <w:qFormat/>
-  </w:style>
-  <w:style w:type="character" w:default="1" w:styleId="Policepardfaut">
-    <w:name w:val="Default Paragraph Font"/>
-    <w:uiPriority w:val="1"/>
-    <w:semiHidden/>
-    <w:unhideWhenUsed/>
-  </w:style>
-  <w:style w:type="table" w:default="1" w:styleId="TableauNormal">
-    <w:name w:val="Normal Table"/>
-    <w:uiPriority w:val="99"/>
-    <w:semiHidden/>
-    <w:unhideWhenUsed/>
-    <w:tblPr>
-      <w:tblInd w:w="0" w:type="dxa"/>
-      <w:tblCellMar>
-        <w:top w:w="0" w:type="dxa"/>
-        <w:left w:w="108" w:type="dxa"/>
-        <w:bottom w:w="0" w:type="dxa"/>
-        <w:right w:w="108" w:type="dxa"/>
-      </w:tblCellMar>
-    </w:tblPr>
-  </w:style>
-  <w:style w:type="numbering" w:default="1" w:styleId="Aucuneliste">
-    <w:name w:val="No List"/>
-    <w:uiPriority w:val="99"/>
-    <w:semiHidden/>
-    <w:unhideWhenUsed/>
-  </w:style>
-  <w:style w:type="paragraph" w:customStyle="1" w:styleId="95EDE8997AED4EADBB667BC4EC05E757">
-    <w:name w:val="95EDE8997AED4EADBB667BC4EC05E757"/>
-  </w:style>
-  <w:style w:type="paragraph" w:customStyle="1" w:styleId="D9628237B833414C80E5F255AC438843">
-    <w:name w:val="D9628237B833414C80E5F255AC438843"/>
-  </w:style>
-  <w:style w:type="paragraph" w:customStyle="1" w:styleId="6AA5EB4561E74141B3D99484DF04E1A5">
-    <w:name w:val="6AA5EB4561E74141B3D99484DF04E1A5"/>
+    <w:rsid w:val="00990012"/>
+    <w:rPr>
+      <w:b/>
+      <w:bCs/>
+      <w:smallCaps/>
+      <w:spacing w:val="5"/>
+    </w:rPr>
   </w:style>
 </w:styles>
-</file>
-
-<file path=word/glossary/stylesWithEffects.xml><?xml version="1.0" encoding="utf-8"?>
-<w:styles xmlns:wpc="http://schemas.microsoft.com/office/word/2010/wordprocessingCanvas" xmlns:mc="http://schemas.openxmlformats.org/markup-compatibility/2006" xmlns:o="urn:schemas-microsoft-com:office:office" xmlns:r="http://schemas.openxmlformats.org/officeDocument/2006/relationships" xmlns:m="http://schemas.openxmlformats.org/officeDocument/2006/math" xmlns:v="urn:schemas-microsoft-com:vml" xmlns:wp14="http://schemas.microsoft.com/office/word/2010/wordprocessingDrawing" xmlns:wp="http://schemas.openxmlformats.org/drawingml/2006/wordprocessingDrawing" xmlns:w10="urn:schemas-microsoft-com:office:word" xmlns:w="http://schemas.openxmlformats.org/wordprocessingml/2006/main" xmlns:w14="http://schemas.microsoft.com/office/word/2010/wordml" xmlns:wpg="http://schemas.microsoft.com/office/word/2010/wordprocessingGroup" xmlns:wpi="http://schemas.microsoft.com/office/word/2010/wordprocessingInk" xmlns:wne="http://schemas.microsoft.com/office/word/2006/wordml" xmlns:wps="http://schemas.microsoft.com/office/word/2010/wordprocessingShape" mc:Ignorable="w14 wp14">
-  <w:docDefaults>
-    <w:rPrDefault>
-      <w:rPr>
-        <w:rFonts w:asciiTheme="minorHAnsi" w:eastAsiaTheme="minorEastAsia" w:hAnsiTheme="minorHAnsi" w:cstheme="minorBidi"/>
-        <w:sz w:val="22"/>
-        <w:szCs w:val="22"/>
-        <w:lang w:val="fr-CA" w:eastAsia="fr-CA" w:bidi="ar-SA"/>
-      </w:rPr>
-    </w:rPrDefault>
-    <w:pPrDefault>
-      <w:pPr>
-        <w:spacing w:after="200" w:line="276" w:lineRule="auto"/>
-      </w:pPr>
-    </w:pPrDefault>
-  </w:docDefaults>
-  <w:latentStyles w:defLockedState="0" w:defUIPriority="99" w:defSemiHidden="1" w:defUnhideWhenUsed="1" w:defQFormat="0" w:count="267">
-    <w:lsdException w:name="Normal" w:semiHidden="0" w:uiPriority="0" w:unhideWhenUsed="0" w:qFormat="1"/>
-    <w:lsdException w:name="heading 1" w:semiHidden="0" w:uiPriority="9" w:unhideWhenUsed="0" w:qFormat="1"/>
-    <w:lsdException w:name="heading 2" w:uiPriority="9" w:qFormat="1"/>
-    <w:lsdException w:name="heading 3" w:uiPriority="9" w:qFormat="1"/>
-    <w:lsdException w:name="heading 4" w:uiPriority="9" w:qFormat="1"/>
-    <w:lsdException w:name="heading 5" w:uiPriority="9" w:qFormat="1"/>
-    <w:lsdException w:name="heading 6" w:uiPriority="9" w:qFormat="1"/>
-    <w:lsdException w:name="heading 7" w:uiPriority="9" w:qFormat="1"/>
-    <w:lsdException w:name="heading 8" w:uiPriority="9" w:qFormat="1"/>
-    <w:lsdException w:name="heading 9" w:uiPriority="9" w:qFormat="1"/>
-    <w:lsdException w:name="toc 1" w:uiPriority="39"/>
-    <w:lsdException w:name="toc 2" w:uiPriority="39"/>
-    <w:lsdException w:name="toc 3" w:uiPriority="39"/>
-    <w:lsdException w:name="toc 4" w:uiPriority="39"/>
-    <w:lsdException w:name="toc 5" w:uiPriority="39"/>
-    <w:lsdException w:name="toc 6" w:uiPriority="39"/>
-    <w:lsdException w:name="toc 7" w:uiPriority="39"/>
-    <w:lsdException w:name="toc 8" w:uiPriority="39"/>
-    <w:lsdException w:name="toc 9" w:uiPriority="39"/>
-    <w:lsdException w:name="caption" w:uiPriority="35" w:qFormat="1"/>
-    <w:lsdException w:name="Title" w:semiHidden="0" w:uiPriority="10" w:unhideWhenUsed="0" w:qFormat="1"/>
-    <w:lsdException w:name="Default Paragraph Font" w:uiPriority="1"/>
-    <w:lsdException w:name="Subtitle" w:semiHidden="0" w:uiPriority="11" w:unhideWhenUsed="0" w:qFormat="1"/>
-    <w:lsdException w:name="Strong" w:semiHidden="0" w:uiPriority="22" w:unhideWhenUsed="0" w:qFormat="1"/>
-    <w:lsdException w:name="Emphasis" w:semiHidden="0" w:uiPriority="20" w:unhideWhenUsed="0" w:qFormat="1"/>
-    <w:lsdException w:name="Table Grid" w:semiHidden="0" w:uiPriority="59" w:unhideWhenUsed="0"/>
-    <w:lsdException w:name="Placeholder Text" w:unhideWhenUsed="0"/>
-    <w:lsdException w:name="No Spacing" w:semiHidden="0" w:uiPriority="1" w:unhideWhenUsed="0" w:qFormat="1"/>
-    <w:lsdException w:name="Light Shading" w:semiHidden="0" w:uiPriority="60" w:unhideWhenUsed="0"/>
-    <w:lsdException w:name="Light List" w:semiHidden="0" w:uiPriority="61" w:unhideWhenUsed="0"/>
-    <w:lsdException w:name="Light Grid" w:semiHidden="0" w:uiPriority="62" w:unhideWhenUsed="0"/>
-    <w:lsdException w:name="Medium Shading 1" w:semiHidden="0" w:uiPriority="63" w:unhideWhenUsed="0"/>
-    <w:lsdException w:name="Medium Shading 2" w:semiHidden="0" w:uiPriority="64" w:unhideWhenUsed="0"/>
-    <w:lsdException w:name="Medium List 1" w:semiHidden="0" w:uiPriority="65" w:unhideWhenUsed="0"/>
-    <w:lsdException w:name="Medium List 2" w:semiHidden="0" w:uiPriority="66" w:unhideWhenUsed="0"/>
-    <w:lsdException w:name="Medium Grid 1" w:semiHidden="0" w:uiPriority="67" w:unhideWhenUsed="0"/>
-    <w:lsdException w:name="Medium Grid 2" w:semiHidden="0" w:uiPriority="68" w:unhideWhenUsed="0"/>
-    <w:lsdException w:name="Medium Grid 3" w:semiHidden="0" w:uiPriority="69" w:unhideWhenUsed="0"/>
-    <w:lsdException w:name="Dark List" w:semiHidden="0" w:uiPriority="70" w:unhideWhenUsed="0"/>
-    <w:lsdException w:name="Colorful Shading" w:semiHidden="0" w:uiPriority="71" w:unhideWhenUsed="0"/>
-    <w:lsdException w:name="Colorful List" w:semiHidden="0" w:uiPriority="72" w:unhideWhenUsed="0"/>
-    <w:lsdException w:name="Colorful Grid" w:semiHidden="0" w:uiPriority="73" w:unhideWhenUsed="0"/>
-    <w:lsdException w:name="Light Shading Accent 1" w:semiHidden="0" w:uiPriority="60" w:unhideWhenUsed="0"/>
-    <w:lsdException w:name="Light List Accent 1" w:semiHidden="0" w:uiPriority="61" w:unhideWhenUsed="0"/>
-    <w:lsdException w:name="Light Grid Accent 1" w:semiHidden="0" w:uiPriority="62" w:unhideWhenUsed="0"/>
-    <w:lsdException w:name="Medium Shading 1 Accent 1" w:semiHidden="0" w:uiPriority="63" w:unhideWhenUsed="0"/>
-    <w:lsdException w:name="Medium Shading 2 Accent 1" w:semiHidden="0" w:uiPriority="64" w:unhideWhenUsed="0"/>
-    <w:lsdException w:name="Medium List 1 Accent 1" w:semiHidden="0" w:uiPriority="65" w:unhideWhenUsed="0"/>
-    <w:lsdException w:name="Revision" w:unhideWhenUsed="0"/>
-    <w:lsdException w:name="List Paragraph" w:semiHidden="0" w:uiPriority="34" w:unhideWhenUsed="0" w:qFormat="1"/>
-    <w:lsdException w:name="Quote" w:semiHidden="0" w:uiPriority="29" w:unhideWhenUsed="0" w:qFormat="1"/>
-    <w:lsdException w:name="Intense Quote" w:semiHidden="0" w:uiPriority="30" w:unhideWhenUsed="0" w:qFormat="1"/>
-    <w:lsdException w:name="Medium List 2 Accent 1" w:semiHidden="0" w:uiPriority="66" w:unhideWhenUsed="0"/>
-    <w:lsdException w:name="Medium Grid 1 Accent 1" w:semiHidden="0" w:uiPriority="67" w:unhideWhenUsed="0"/>
-    <w:lsdException w:name="Medium Grid 2 Accent 1" w:semiHidden="0" w:uiPriority="68" w:unhideWhenUsed="0"/>
-    <w:lsdException w:name="Medium Grid 3 Accent 1" w:semiHidden="0" w:uiPriority="69" w:unhideWhenUsed="0"/>
-    <w:lsdException w:name="Dark List Accent 1" w:semiHidden="0" w:uiPriority="70" w:unhideWhenUsed="0"/>
-    <w:lsdException w:name="Colorful Shading Accent 1" w:semiHidden="0" w:uiPriority="71" w:unhideWhenUsed="0"/>
-    <w:lsdException w:name="Colorful List Accent 1" w:semiHidden="0" w:uiPriority="72" w:unhideWhenUsed="0"/>
-    <w:lsdException w:name="Colorful Grid Accent 1" w:semiHidden="0" w:uiPriority="73" w:unhideWhenUsed="0"/>
-    <w:lsdException w:name="Light Shading Accent 2" w:semiHidden="0" w:uiPriority="60" w:unhideWhenUsed="0"/>
-    <w:lsdException w:name="Light List Accent 2" w:semiHidden="0" w:uiPriority="61" w:unhideWhenUsed="0"/>
-    <w:lsdException w:name="Light Grid Accent 2" w:semiHidden="0" w:uiPriority="62" w:unhideWhenUsed="0"/>
-    <w:lsdException w:name="Medium Shading 1 Accent 2" w:semiHidden="0" w:uiPriority="63" w:unhideWhenUsed="0"/>
-    <w:lsdException w:name="Medium Shading 2 Accent 2" w:semiHidden="0" w:uiPriority="64" w:unhideWhenUsed="0"/>
-    <w:lsdException w:name="Medium List 1 Accent 2" w:semiHidden="0" w:uiPriority="65" w:unhideWhenUsed="0"/>
-    <w:lsdException w:name="Medium List 2 Accent 2" w:semiHidden="0" w:uiPriority="66" w:unhideWhenUsed="0"/>
-    <w:lsdException w:name="Medium Grid 1 Accent 2" w:semiHidden="0" w:uiPriority="67" w:unhideWhenUsed="0"/>
-    <w:lsdException w:name="Medium Grid 2 Accent 2" w:semiHidden="0" w:uiPriority="68" w:unhideWhenUsed="0"/>
-    <w:lsdException w:name="Medium Grid 3 Accent 2" w:semiHidden="0" w:uiPriority="69" w:unhideWhenUsed="0"/>
-    <w:lsdException w:name="Dark List Accent 2" w:semiHidden="0" w:uiPriority="70" w:unhideWhenUsed="0"/>
-    <w:lsdException w:name="Colorful Shading Accent 2" w:semiHidden="0" w:uiPriority="71" w:unhideWhenUsed="0"/>
-    <w:lsdException w:name="Colorful List Accent 2" w:semiHidden="0" w:uiPriority="72" w:unhideWhenUsed="0"/>
-    <w:lsdException w:name="Colorful Grid Accent 2" w:semiHidden="0" w:uiPriority="73" w:unhideWhenUsed="0"/>
-    <w:lsdException w:name="Light Shading Accent 3" w:semiHidden="0" w:uiPriority="60" w:unhideWhenUsed="0"/>
-    <w:lsdException w:name="Light List Accent 3" w:semiHidden="0" w:uiPriority="61" w:unhideWhenUsed="0"/>
-    <w:lsdException w:name="Light Grid Accent 3" w:semiHidden="0" w:uiPriority="62" w:unhideWhenUsed="0"/>
-    <w:lsdException w:name="Medium Shading 1 Accent 3" w:semiHidden="0" w:uiPriority="63" w:unhideWhenUsed="0"/>
-    <w:lsdException w:name="Medium Shading 2 Accent 3" w:semiHidden="0" w:uiPriority="64" w:unhideWhenUsed="0"/>
-    <w:lsdException w:name="Medium List 1 Accent 3" w:semiHidden="0" w:uiPriority="65" w:unhideWhenUsed="0"/>
-    <w:lsdException w:name="Medium List 2 Accent 3" w:semiHidden="0" w:uiPriority="66" w:unhideWhenUsed="0"/>
-    <w:lsdException w:name="Medium Grid 1 Accent 3" w:semiHidden="0" w:uiPriority="67" w:unhideWhenUsed="0"/>
-    <w:lsdException w:name="Medium Grid 2 Accent 3" w:semiHidden="0" w:uiPriority="68" w:unhideWhenUsed="0"/>
-    <w:lsdException w:name="Medium Grid 3 Accent 3" w:semiHidden="0" w:uiPriority="69" w:unhideWhenUsed="0"/>
-    <w:lsdException w:name="Dark List Accent 3" w:semiHidden="0" w:uiPriority="70" w:unhideWhenUsed="0"/>
-    <w:lsdException w:name="Colorful Shading Accent 3" w:semiHidden="0" w:uiPriority="71" w:unhideWhenUsed="0"/>
-    <w:lsdException w:name="Colorful List Accent 3" w:semiHidden="0" w:uiPriority="72" w:unhideWhenUsed="0"/>
-    <w:lsdException w:name="Colorful Grid Accent 3" w:semiHidden="0" w:uiPriority="73" w:unhideWhenUsed="0"/>
-    <w:lsdException w:name="Light Shading Accent 4" w:semiHidden="0" w:uiPriority="60" w:unhideWhenUsed="0"/>
-    <w:lsdException w:name="Light List Accent 4" w:semiHidden="0" w:uiPriority="61" w:unhideWhenUsed="0"/>
-    <w:lsdException w:name="Light Grid Accent 4" w:semiHidden="0" w:uiPriority="62" w:unhideWhenUsed="0"/>
-    <w:lsdException w:name="Medium Shading 1 Accent 4" w:semiHidden="0" w:uiPriority="63" w:unhideWhenUsed="0"/>
-    <w:lsdException w:name="Medium Shading 2 Accent 4" w:semiHidden="0" w:uiPriority="64" w:unhideWhenUsed="0"/>
-    <w:lsdException w:name="Medium List 1 Accent 4" w:semiHidden="0" w:uiPriority="65" w:unhideWhenUsed="0"/>
-    <w:lsdException w:name="Medium List 2 Accent 4" w:semiHidden="0" w:uiPriority="66" w:unhideWhenUsed="0"/>
-    <w:lsdException w:name="Medium Grid 1 Accent 4" w:semiHidden="0" w:uiPriority="67" w:unhideWhenUsed="0"/>
-    <w:lsdException w:name="Medium Grid 2 Accent 4" w:semiHidden="0" w:uiPriority="68" w:unhideWhenUsed="0"/>
-    <w:lsdException w:name="Medium Grid 3 Accent 4" w:semiHidden="0" w:uiPriority="69" w:unhideWhenUsed="0"/>
-    <w:lsdException w:name="Dark List Accent 4" w:semiHidden="0" w:uiPriority="70" w:unhideWhenUsed="0"/>
-    <w:lsdException w:name="Colorful Shading Accent 4" w:semiHidden="0" w:uiPriority="71" w:unhideWhenUsed="0"/>
-    <w:lsdException w:name="Colorful List Accent 4" w:semiHidden="0" w:uiPriority="72" w:unhideWhenUsed="0"/>
-    <w:lsdException w:name="Colorful Grid Accent 4" w:semiHidden="0" w:uiPriority="73" w:unhideWhenUsed="0"/>
-    <w:lsdException w:name="Light Shading Accent 5" w:semiHidden="0" w:uiPriority="60" w:unhideWhenUsed="0"/>
-    <w:lsdException w:name="Light List Accent 5" w:semiHidden="0" w:uiPriority="61" w:unhideWhenUsed="0"/>
-    <w:lsdException w:name="Light Grid Accent 5" w:semiHidden="0" w:uiPriority="62" w:unhideWhenUsed="0"/>
-    <w:lsdException w:name="Medium Shading 1 Accent 5" w:semiHidden="0" w:uiPriority="63" w:unhideWhenUsed="0"/>
-    <w:lsdException w:name="Medium Shading 2 Accent 5" w:semiHidden="0" w:uiPriority="64" w:unhideWhenUsed="0"/>
-    <w:lsdException w:name="Medium List 1 Accent 5" w:semiHidden="0" w:uiPriority="65" w:unhideWhenUsed="0"/>
-    <w:lsdException w:name="Medium List 2 Accent 5" w:semiHidden="0" w:uiPriority="66" w:unhideWhenUsed="0"/>
-    <w:lsdException w:name="Medium Grid 1 Accent 5" w:semiHidden="0" w:uiPriority="67" w:unhideWhenUsed="0"/>
-    <w:lsdException w:name="Medium Grid 2 Accent 5" w:semiHidden="0" w:uiPriority="68" w:unhideWhenUsed="0"/>
-    <w:lsdException w:name="Medium Grid 3 Accent 5" w:semiHidden="0" w:uiPriority="69" w:unhideWhenUsed="0"/>
-    <w:lsdException w:name="Dark List Accent 5" w:semiHidden="0" w:uiPriority="70" w:unhideWhenUsed="0"/>
-    <w:lsdException w:name="Colorful Shading Accent 5" w:semiHidden="0" w:uiPriority="71" w:unhideWhenUsed="0"/>
-    <w:lsdException w:name="Colorful List Accent 5" w:semiHidden="0" w:uiPriority="72" w:unhideWhenUsed="0"/>
-    <w:lsdException w:name="Colorful Grid Accent 5" w:semiHidden="0" w:uiPriority="73" w:unhideWhenUsed="0"/>
-    <w:lsdException w:name="Light Shading Accent 6" w:semiHidden="0" w:uiPriority="60" w:unhideWhenUsed="0"/>
-    <w:lsdException w:name="Light List Accent 6" w:semiHidden="0" w:uiPriority="61" w:unhideWhenUsed="0"/>
-    <w:lsdException w:name="Light Grid Accent 6" w:semiHidden="0" w:uiPriority="62" w:unhideWhenUsed="0"/>
-    <w:lsdException w:name="Medium Shading 1 Accent 6" w:semiHidden="0" w:uiPriority="63" w:unhideWhenUsed="0"/>
-    <w:lsdException w:name="Medium Shading 2 Accent 6" w:semiHidden="0" w:uiPriority="64" w:unhideWhenUsed="0"/>
-    <w:lsdException w:name="Medium List 1 Accent 6" w:semiHidden="0" w:uiPriority="65" w:unhideWhenUsed="0"/>
-    <w:lsdException w:name="Medium List 2 Accent 6" w:semiHidden="0" w:uiPriority="66" w:unhideWhenUsed="0"/>
-    <w:lsdException w:name="Medium Grid 1 Accent 6" w:semiHidden="0" w:uiPriority="67" w:unhideWhenUsed="0"/>
-    <w:lsdException w:name="Medium Grid 2 Accent 6" w:semiHidden="0" w:uiPriority="68" w:unhideWhenUsed="0"/>
-    <w:lsdException w:name="Medium Grid 3 Accent 6" w:semiHidden="0" w:uiPriority="69" w:unhideWhenUsed="0"/>
-    <w:lsdException w:name="Dark List Accent 6" w:semiHidden="0" w:uiPriority="70" w:unhideWhenUsed="0"/>
-    <w:lsdException w:name="Colorful Shading Accent 6" w:semiHidden="0" w:uiPriority="71" w:unhideWhenUsed="0"/>
-    <w:lsdException w:name="Colorful List Accent 6" w:semiHidden="0" w:uiPriority="72" w:unhideWhenUsed="0"/>
-    <w:lsdException w:name="Colorful Grid Accent 6" w:semiHidden="0" w:uiPriority="73" w:unhideWhenUsed="0"/>
-    <w:lsdException w:name="Subtle Emphasis" w:semiHidden="0" w:uiPriority="19" w:unhideWhenUsed="0" w:qFormat="1"/>
-    <w:lsdException w:name="Intense Emphasis" w:semiHidden="0" w:uiPriority="21" w:unhideWhenUsed="0" w:qFormat="1"/>
-    <w:lsdException w:name="Subtle Reference" w:semiHidden="0" w:uiPriority="31" w:unhideWhenUsed="0" w:qFormat="1"/>
-    <w:lsdException w:name="Intense Reference" w:semiHidden="0" w:uiPriority="32" w:unhideWhenUsed="0" w:qFormat="1"/>
-    <w:lsdException w:name="Book Title" w:semiHidden="0" w:uiPriority="33" w:unhideWhenUsed="0" w:qFormat="1"/>
-    <w:lsdException w:name="Bibliography" w:uiPriority="37"/>
-    <w:lsdException w:name="TOC Heading" w:uiPriority="39" w:qFormat="1"/>
-  </w:latentStyles>
-  <w:style w:type="paragraph" w:default="1" w:styleId="Normal">
-    <w:name w:val="Normal"/>
-    <w:qFormat/>
-  </w:style>
-  <w:style w:type="character" w:default="1" w:styleId="Policepardfaut">
-    <w:name w:val="Default Paragraph Font"/>
-    <w:uiPriority w:val="1"/>
-    <w:semiHidden/>
-    <w:unhideWhenUsed/>
-  </w:style>
-  <w:style w:type="table" w:default="1" w:styleId="TableauNormal">
-    <w:name w:val="Normal Table"/>
-    <w:uiPriority w:val="99"/>
-    <w:semiHidden/>
-    <w:unhideWhenUsed/>
-    <w:tblPr>
-      <w:tblInd w:w="0" w:type="dxa"/>
-      <w:tblCellMar>
-        <w:top w:w="0" w:type="dxa"/>
-        <w:left w:w="108" w:type="dxa"/>
-        <w:bottom w:w="0" w:type="dxa"/>
-        <w:right w:w="108" w:type="dxa"/>
-      </w:tblCellMar>
-    </w:tblPr>
-  </w:style>
-  <w:style w:type="numbering" w:default="1" w:styleId="Aucuneliste">
-    <w:name w:val="No List"/>
-    <w:uiPriority w:val="99"/>
-    <w:semiHidden/>
-    <w:unhideWhenUsed/>
-  </w:style>
-  <w:style w:type="paragraph" w:customStyle="1" w:styleId="95EDE8997AED4EADBB667BC4EC05E757">
-    <w:name w:val="95EDE8997AED4EADBB667BC4EC05E757"/>
-  </w:style>
-  <w:style w:type="paragraph" w:customStyle="1" w:styleId="D9628237B833414C80E5F255AC438843">
-    <w:name w:val="D9628237B833414C80E5F255AC438843"/>
-  </w:style>
-  <w:style w:type="paragraph" w:customStyle="1" w:styleId="6AA5EB4561E74141B3D99484DF04E1A5">
-    <w:name w:val="6AA5EB4561E74141B3D99484DF04E1A5"/>
-  </w:style>
-</w:styles>
-</file>
-
-<file path=word/glossary/webSettings.xml><?xml version="1.0" encoding="utf-8"?>
-<w:webSettings xmlns:mc="http://schemas.openxmlformats.org/markup-compatibility/2006" xmlns:r="http://schemas.openxmlformats.org/officeDocument/2006/relationships" xmlns:w="http://schemas.openxmlformats.org/wordprocessingml/2006/main" xmlns:w14="http://schemas.microsoft.com/office/word/2010/wordml" mc:Ignorable="w14">
-  <w:optimizeForBrowser/>
-  <w:allowPNG/>
-</w:webSettings>
 </file>
 
 <file path=word/theme/theme1.xml><?xml version="1.0" encoding="utf-8"?>
@@ -9589,7 +10586,7 @@
 </file>
 
 <file path=customXml/itemProps3.xml><?xml version="1.0" encoding="utf-8"?>
-<ds:datastoreItem xmlns:ds="http://schemas.openxmlformats.org/officeDocument/2006/customXml" ds:itemID="{8D1AB495-66FD-4E69-8C20-F78AFD9FEE9C}">
+<ds:datastoreItem xmlns:ds="http://schemas.openxmlformats.org/officeDocument/2006/customXml" ds:itemID="{C3DF7BF1-CDF9-41C5-B385-4BBD2B425CF0}">
   <ds:schemaRefs>
     <ds:schemaRef ds:uri="http://schemas.openxmlformats.org/officeDocument/2006/bibliography"/>
   </ds:schemaRefs>

</xml_diff>